<commit_message>
materi anatomy css selesai
</commit_message>
<xml_diff>
--- a/FrontEnd/Tahap 1/(2) CSS DASAR.docx
+++ b/FrontEnd/Tahap 1/(2) CSS DASAR.docx
@@ -1,6 +1,6 @@
 
 <file path=word/document.xml><?xml version="1.0" encoding="utf-8"?>
-<w:document xmlns:wpc="http://schemas.microsoft.com/office/word/2010/wordprocessingCanvas" xmlns:cx="http://schemas.microsoft.com/office/drawing/2014/chartex" xmlns:cx1="http://schemas.microsoft.com/office/drawing/2015/9/8/chartex" xmlns:cx2="http://schemas.microsoft.com/office/drawing/2015/10/21/chartex" xmlns:cx3="http://schemas.microsoft.com/office/drawing/2016/5/9/chartex" xmlns:cx4="http://schemas.microsoft.com/office/drawing/2016/5/10/chartex" xmlns:cx5="http://schemas.microsoft.com/office/drawing/2016/5/11/chartex" xmlns:cx6="http://schemas.microsoft.com/office/drawing/2016/5/12/chartex" xmlns:cx7="http://schemas.microsoft.com/office/drawing/2016/5/13/chartex" xmlns:cx8="http://schemas.microsoft.com/office/drawing/2016/5/14/chartex" xmlns:mc="http://schemas.openxmlformats.org/markup-compatibility/2006" xmlns:aink="http://schemas.microsoft.com/office/drawing/2016/ink" xmlns:am3d="http://schemas.microsoft.com/office/drawing/2017/model3d" xmlns:o="urn:schemas-microsoft-com:office:office" xmlns:oel="http://schemas.microsoft.com/office/2019/extlst" xmlns:r="http://schemas.openxmlformats.org/officeDocument/2006/relationships" xmlns:m="http://schemas.openxmlformats.org/officeDocument/2006/math" xmlns:v="urn:schemas-microsoft-com:vml" xmlns:wp14="http://schemas.microsoft.com/office/word/2010/wordprocessingDrawing" xmlns:wp="http://schemas.openxmlformats.org/drawingml/2006/wordprocessingDrawing" xmlns:w10="urn:schemas-microsoft-com:office:word" xmlns:w="http://schemas.openxmlformats.org/wordprocessingml/2006/main" xmlns:w14="http://schemas.microsoft.com/office/word/2010/wordml" xmlns:w15="http://schemas.microsoft.com/office/word/2012/wordml" xmlns:w16cex="http://schemas.microsoft.com/office/word/2018/wordml/cex" xmlns:w16cid="http://schemas.microsoft.com/office/word/2016/wordml/cid" xmlns:w16="http://schemas.microsoft.com/office/word/2018/wordml" xmlns:w16sdtdh="http://schemas.microsoft.com/office/word/2020/wordml/sdtdatahash" xmlns:w16se="http://schemas.microsoft.com/office/word/2015/wordml/symex" xmlns:wpg="http://schemas.microsoft.com/office/word/2010/wordprocessingGroup" xmlns:wpi="http://schemas.microsoft.com/office/word/2010/wordprocessingInk" xmlns:wne="http://schemas.microsoft.com/office/word/2006/wordml" xmlns:wps="http://schemas.microsoft.com/office/word/2010/wordprocessingShape" mc:Ignorable="w14 w15 w16se w16cid w16 w16cex w16sdtdh wp14">
+<w:document xmlns:wpc="http://schemas.microsoft.com/office/word/2010/wordprocessingCanvas" xmlns:mc="http://schemas.openxmlformats.org/markup-compatibility/2006" xmlns:o="urn:schemas-microsoft-com:office:office" xmlns:r="http://schemas.openxmlformats.org/officeDocument/2006/relationships" xmlns:m="http://schemas.openxmlformats.org/officeDocument/2006/math" xmlns:v="urn:schemas-microsoft-com:vml" xmlns:wp14="http://schemas.microsoft.com/office/word/2010/wordprocessingDrawing" xmlns:wp="http://schemas.openxmlformats.org/drawingml/2006/wordprocessingDrawing" xmlns:w10="urn:schemas-microsoft-com:office:word" xmlns:w="http://schemas.openxmlformats.org/wordprocessingml/2006/main" xmlns:w14="http://schemas.microsoft.com/office/word/2010/wordml" xmlns:w15="http://schemas.microsoft.com/office/word/2012/wordml" xmlns:wpg="http://schemas.microsoft.com/office/word/2010/wordprocessingGroup" xmlns:wpi="http://schemas.microsoft.com/office/word/2010/wordprocessingInk" xmlns:wne="http://schemas.microsoft.com/office/word/2006/wordml" xmlns:wps="http://schemas.microsoft.com/office/word/2010/wordprocessingShape" mc:Ignorable="w14 w15 wp14">
   <w:body>
     <w:p>
       <w:pPr>
@@ -43,39 +43,32 @@
         <w:ind w:left="284" w:hanging="284"/>
         <w:rPr>
           <w:rFonts w:ascii="Times New Roman" w:hAnsi="Times New Roman" w:cs="Times New Roman"/>
-          <w:sz w:val="24"/>
-          <w:szCs w:val="24"/>
-        </w:rPr>
-      </w:pPr>
-      <w:proofErr w:type="spellStart"/>
-      <w:r>
-        <w:rPr>
-          <w:rFonts w:ascii="Times New Roman" w:hAnsi="Times New Roman" w:cs="Times New Roman"/>
-          <w:sz w:val="24"/>
-          <w:szCs w:val="24"/>
-        </w:rPr>
-        <w:t>Pendahuluan</w:t>
-      </w:r>
-      <w:proofErr w:type="spellEnd"/>
-      <w:r>
-        <w:rPr>
-          <w:rFonts w:ascii="Times New Roman" w:hAnsi="Times New Roman" w:cs="Times New Roman"/>
-          <w:sz w:val="24"/>
-          <w:szCs w:val="24"/>
-        </w:rPr>
-        <w:t xml:space="preserve"> / </w:t>
-      </w:r>
-      <w:proofErr w:type="spellStart"/>
-      <w:r>
-        <w:rPr>
-          <w:rFonts w:ascii="Times New Roman" w:hAnsi="Times New Roman" w:cs="Times New Roman"/>
+          <w:b/>
+          <w:sz w:val="24"/>
+          <w:szCs w:val="24"/>
+        </w:rPr>
+      </w:pPr>
+      <w:bookmarkStart w:id="0" w:name="_GoBack"/>
+      <w:r>
+        <w:rPr>
+          <w:rFonts w:ascii="Times New Roman" w:hAnsi="Times New Roman" w:cs="Times New Roman"/>
+          <w:b/>
+          <w:sz w:val="24"/>
+          <w:szCs w:val="24"/>
+        </w:rPr>
+        <w:t xml:space="preserve">Pendahuluan / </w:t>
+      </w:r>
+      <w:r>
+        <w:rPr>
+          <w:rFonts w:ascii="Times New Roman" w:hAnsi="Times New Roman" w:cs="Times New Roman"/>
+          <w:b/>
           <w:sz w:val="24"/>
           <w:szCs w:val="24"/>
         </w:rPr>
         <w:t>Definisi</w:t>
       </w:r>
-      <w:proofErr w:type="spellEnd"/>
-    </w:p>
+    </w:p>
+    <w:bookmarkEnd w:id="0"/>
     <w:p>
       <w:pPr>
         <w:pStyle w:val="ListParagraph"/>
@@ -89,8 +82,10 @@
       <w:r>
         <w:rPr>
           <w:rFonts w:ascii="Times New Roman" w:hAnsi="Times New Roman" w:cs="Times New Roman"/>
-          <w:sz w:val="24"/>
-          <w:szCs w:val="24"/>
+          <w:noProof/>
+          <w:sz w:val="24"/>
+          <w:szCs w:val="24"/>
+          <w:lang w:val="en-US"/>
         </w:rPr>
         <w:drawing>
           <wp:inline distT="0" distB="0" distL="0" distR="0" wp14:anchorId="095C49D1" wp14:editId="69C2116F">
@@ -150,8 +145,10 @@
       <w:r>
         <w:rPr>
           <w:rFonts w:ascii="Times New Roman" w:hAnsi="Times New Roman" w:cs="Times New Roman"/>
-          <w:sz w:val="24"/>
-          <w:szCs w:val="24"/>
+          <w:noProof/>
+          <w:sz w:val="24"/>
+          <w:szCs w:val="24"/>
+          <w:lang w:val="en-US"/>
         </w:rPr>
         <w:drawing>
           <wp:inline distT="0" distB="0" distL="0" distR="0" wp14:anchorId="72D109FE" wp14:editId="4B7BBE7F">
@@ -203,8 +200,10 @@
       <w:r>
         <w:rPr>
           <w:rFonts w:ascii="Times New Roman" w:hAnsi="Times New Roman" w:cs="Times New Roman"/>
-          <w:sz w:val="24"/>
-          <w:szCs w:val="24"/>
+          <w:noProof/>
+          <w:sz w:val="24"/>
+          <w:szCs w:val="24"/>
+          <w:lang w:val="en-US"/>
         </w:rPr>
         <w:drawing>
           <wp:inline distT="0" distB="0" distL="0" distR="0" wp14:anchorId="66FD37E2" wp14:editId="490C679E">
@@ -253,95 +252,13 @@
           <w:szCs w:val="24"/>
         </w:rPr>
       </w:pPr>
-      <w:proofErr w:type="spellStart"/>
-      <w:r>
-        <w:rPr>
-          <w:rFonts w:ascii="Times New Roman" w:hAnsi="Times New Roman" w:cs="Times New Roman"/>
-          <w:sz w:val="24"/>
-          <w:szCs w:val="24"/>
-        </w:rPr>
-        <w:t>Contoh</w:t>
-      </w:r>
-      <w:proofErr w:type="spellEnd"/>
-      <w:r>
-        <w:rPr>
-          <w:rFonts w:ascii="Times New Roman" w:hAnsi="Times New Roman" w:cs="Times New Roman"/>
-          <w:sz w:val="24"/>
-          <w:szCs w:val="24"/>
-        </w:rPr>
-        <w:t xml:space="preserve"> 1 html </w:t>
-      </w:r>
-      <w:proofErr w:type="spellStart"/>
-      <w:r>
-        <w:rPr>
-          <w:rFonts w:ascii="Times New Roman" w:hAnsi="Times New Roman" w:cs="Times New Roman"/>
-          <w:sz w:val="24"/>
-          <w:szCs w:val="24"/>
-        </w:rPr>
-        <w:t>banyak</w:t>
-      </w:r>
-      <w:proofErr w:type="spellEnd"/>
-      <w:r>
-        <w:rPr>
-          <w:rFonts w:ascii="Times New Roman" w:hAnsi="Times New Roman" w:cs="Times New Roman"/>
-          <w:sz w:val="24"/>
-          <w:szCs w:val="24"/>
-        </w:rPr>
-        <w:t xml:space="preserve"> </w:t>
-      </w:r>
-      <w:proofErr w:type="spellStart"/>
-      <w:r>
-        <w:rPr>
-          <w:rFonts w:ascii="Times New Roman" w:hAnsi="Times New Roman" w:cs="Times New Roman"/>
-          <w:sz w:val="24"/>
-          <w:szCs w:val="24"/>
-        </w:rPr>
-        <w:t>css</w:t>
-      </w:r>
-      <w:proofErr w:type="spellEnd"/>
-      <w:r>
-        <w:rPr>
-          <w:rFonts w:ascii="Times New Roman" w:hAnsi="Times New Roman" w:cs="Times New Roman"/>
-          <w:sz w:val="24"/>
-          <w:szCs w:val="24"/>
-        </w:rPr>
-        <w:t xml:space="preserve"> </w:t>
-      </w:r>
-      <w:proofErr w:type="spellStart"/>
-      <w:r>
-        <w:rPr>
-          <w:rFonts w:ascii="Times New Roman" w:hAnsi="Times New Roman" w:cs="Times New Roman"/>
-          <w:sz w:val="24"/>
-          <w:szCs w:val="24"/>
-        </w:rPr>
-        <w:t>dapat</w:t>
-      </w:r>
-      <w:proofErr w:type="spellEnd"/>
-      <w:r>
-        <w:rPr>
-          <w:rFonts w:ascii="Times New Roman" w:hAnsi="Times New Roman" w:cs="Times New Roman"/>
-          <w:sz w:val="24"/>
-          <w:szCs w:val="24"/>
-        </w:rPr>
-        <w:t xml:space="preserve"> di </w:t>
-      </w:r>
-      <w:proofErr w:type="spellStart"/>
-      <w:r>
-        <w:rPr>
-          <w:rFonts w:ascii="Times New Roman" w:hAnsi="Times New Roman" w:cs="Times New Roman"/>
-          <w:sz w:val="24"/>
-          <w:szCs w:val="24"/>
-        </w:rPr>
-        <w:t>lihat</w:t>
-      </w:r>
-      <w:proofErr w:type="spellEnd"/>
-      <w:r>
-        <w:rPr>
-          <w:rFonts w:ascii="Times New Roman" w:hAnsi="Times New Roman" w:cs="Times New Roman"/>
-          <w:sz w:val="24"/>
-          <w:szCs w:val="24"/>
-        </w:rPr>
-        <w:t xml:space="preserve"> di :</w:t>
+      <w:r>
+        <w:rPr>
+          <w:rFonts w:ascii="Times New Roman" w:hAnsi="Times New Roman" w:cs="Times New Roman"/>
+          <w:sz w:val="24"/>
+          <w:szCs w:val="24"/>
+        </w:rPr>
+        <w:t>Contoh 1 html banyak css dapat di lihat di :</w:t>
       </w:r>
     </w:p>
     <w:p>
@@ -357,8 +274,10 @@
       <w:r>
         <w:rPr>
           <w:rFonts w:ascii="Times New Roman" w:hAnsi="Times New Roman" w:cs="Times New Roman"/>
-          <w:sz w:val="24"/>
-          <w:szCs w:val="24"/>
+          <w:noProof/>
+          <w:sz w:val="24"/>
+          <w:szCs w:val="24"/>
+          <w:lang w:val="en-US"/>
         </w:rPr>
         <w:drawing>
           <wp:inline distT="0" distB="0" distL="0" distR="0" wp14:anchorId="35C79FB5" wp14:editId="708E424A">
@@ -418,6 +337,7 @@
         <w:ind w:left="284" w:hanging="284"/>
         <w:rPr>
           <w:rFonts w:ascii="Times New Roman" w:hAnsi="Times New Roman" w:cs="Times New Roman"/>
+          <w:b/>
           <w:sz w:val="24"/>
           <w:szCs w:val="24"/>
         </w:rPr>
@@ -430,16 +350,466 @@
         </w:rPr>
         <w:t xml:space="preserve"> </w:t>
       </w:r>
-      <w:proofErr w:type="spellStart"/>
-      <w:r>
-        <w:rPr>
-          <w:rFonts w:ascii="Times New Roman" w:hAnsi="Times New Roman" w:cs="Times New Roman"/>
+      <w:r>
+        <w:rPr>
+          <w:rFonts w:ascii="Times New Roman" w:hAnsi="Times New Roman" w:cs="Times New Roman"/>
+          <w:b/>
           <w:sz w:val="24"/>
           <w:szCs w:val="24"/>
         </w:rPr>
         <w:t>Anatomi</w:t>
       </w:r>
-      <w:proofErr w:type="spellEnd"/>
+    </w:p>
+    <w:p>
+      <w:pPr>
+        <w:rPr>
+          <w:noProof/>
+          <w:lang w:val="en-US"/>
+        </w:rPr>
+      </w:pPr>
+      <w:r>
+        <w:rPr>
+          <w:noProof/>
+          <w:lang w:val="en-US"/>
+        </w:rPr>
+        <w:drawing>
+          <wp:inline distT="0" distB="0" distL="0" distR="0" wp14:anchorId="4EACC8EE" wp14:editId="3EE016FA">
+            <wp:extent cx="1466850" cy="781163"/>
+            <wp:effectExtent l="0" t="0" r="0" b="0"/>
+            <wp:docPr id="6" name="Picture 6"/>
+            <wp:cNvGraphicFramePr>
+              <a:graphicFrameLocks xmlns:a="http://schemas.openxmlformats.org/drawingml/2006/main" noChangeAspect="1"/>
+            </wp:cNvGraphicFramePr>
+            <a:graphic xmlns:a="http://schemas.openxmlformats.org/drawingml/2006/main">
+              <a:graphicData uri="http://schemas.openxmlformats.org/drawingml/2006/picture">
+                <pic:pic xmlns:pic="http://schemas.openxmlformats.org/drawingml/2006/picture">
+                  <pic:nvPicPr>
+                    <pic:cNvPr id="1" name=""/>
+                    <pic:cNvPicPr/>
+                  </pic:nvPicPr>
+                  <pic:blipFill>
+                    <a:blip r:embed="rId9"/>
+                    <a:stretch>
+                      <a:fillRect/>
+                    </a:stretch>
+                  </pic:blipFill>
+                  <pic:spPr>
+                    <a:xfrm>
+                      <a:off x="0" y="0"/>
+                      <a:ext cx="1479069" cy="787670"/>
+                    </a:xfrm>
+                    <a:prstGeom prst="rect">
+                      <a:avLst/>
+                    </a:prstGeom>
+                  </pic:spPr>
+                </pic:pic>
+              </a:graphicData>
+            </a:graphic>
+          </wp:inline>
+        </w:drawing>
+      </w:r>
+      <w:r>
+        <w:rPr>
+          <w:noProof/>
+          <w:lang w:val="en-US"/>
+        </w:rPr>
+        <w:t xml:space="preserve">                        </w:t>
+      </w:r>
+      <w:r>
+        <w:rPr>
+          <w:noProof/>
+          <w:lang w:val="en-US"/>
+        </w:rPr>
+        <w:drawing>
+          <wp:inline distT="0" distB="0" distL="0" distR="0" wp14:anchorId="7FA4FE78" wp14:editId="689A8B63">
+            <wp:extent cx="1695450" cy="800629"/>
+            <wp:effectExtent l="0" t="0" r="0" b="0"/>
+            <wp:docPr id="7" name="Picture 7"/>
+            <wp:cNvGraphicFramePr>
+              <a:graphicFrameLocks xmlns:a="http://schemas.openxmlformats.org/drawingml/2006/main" noChangeAspect="1"/>
+            </wp:cNvGraphicFramePr>
+            <a:graphic xmlns:a="http://schemas.openxmlformats.org/drawingml/2006/main">
+              <a:graphicData uri="http://schemas.openxmlformats.org/drawingml/2006/picture">
+                <pic:pic xmlns:pic="http://schemas.openxmlformats.org/drawingml/2006/picture">
+                  <pic:nvPicPr>
+                    <pic:cNvPr id="1" name=""/>
+                    <pic:cNvPicPr/>
+                  </pic:nvPicPr>
+                  <pic:blipFill>
+                    <a:blip r:embed="rId10"/>
+                    <a:stretch>
+                      <a:fillRect/>
+                    </a:stretch>
+                  </pic:blipFill>
+                  <pic:spPr>
+                    <a:xfrm>
+                      <a:off x="0" y="0"/>
+                      <a:ext cx="1722987" cy="813633"/>
+                    </a:xfrm>
+                    <a:prstGeom prst="rect">
+                      <a:avLst/>
+                    </a:prstGeom>
+                  </pic:spPr>
+                </pic:pic>
+              </a:graphicData>
+            </a:graphic>
+          </wp:inline>
+        </w:drawing>
+      </w:r>
+    </w:p>
+    <w:p>
+      <w:pPr>
+        <w:pStyle w:val="ListParagraph"/>
+        <w:numPr>
+          <w:ilvl w:val="0"/>
+          <w:numId w:val="2"/>
+        </w:numPr>
+        <w:rPr>
+          <w:rFonts w:ascii="Times New Roman" w:hAnsi="Times New Roman" w:cs="Times New Roman"/>
+          <w:sz w:val="24"/>
+          <w:szCs w:val="24"/>
+        </w:rPr>
+      </w:pPr>
+      <w:r>
+        <w:rPr>
+          <w:rFonts w:ascii="Times New Roman" w:hAnsi="Times New Roman" w:cs="Times New Roman"/>
+          <w:b/>
+          <w:sz w:val="24"/>
+          <w:szCs w:val="24"/>
+        </w:rPr>
+        <w:t>Selector</w:t>
+      </w:r>
+      <w:r>
+        <w:rPr>
+          <w:rFonts w:ascii="Times New Roman" w:hAnsi="Times New Roman" w:cs="Times New Roman"/>
+          <w:sz w:val="24"/>
+          <w:szCs w:val="24"/>
+        </w:rPr>
+        <w:tab/>
+        <w:t>: digunakan untuk memilih dan memanipulasi elemen spesifik pada HTML. Elemen bisa dipilih dari tag, id, class bahkan pola / pattern.</w:t>
+      </w:r>
+    </w:p>
+    <w:p>
+      <w:pPr>
+        <w:pStyle w:val="ListParagraph"/>
+        <w:rPr>
+          <w:rFonts w:ascii="Times New Roman" w:hAnsi="Times New Roman" w:cs="Times New Roman"/>
+          <w:sz w:val="24"/>
+          <w:szCs w:val="24"/>
+        </w:rPr>
+      </w:pPr>
+      <w:r>
+        <w:rPr>
+          <w:noProof/>
+          <w:lang w:val="en-US"/>
+        </w:rPr>
+        <w:drawing>
+          <wp:inline distT="0" distB="0" distL="0" distR="0" wp14:anchorId="47E9B64E" wp14:editId="266FC11E">
+            <wp:extent cx="1857375" cy="954889"/>
+            <wp:effectExtent l="0" t="0" r="0" b="0"/>
+            <wp:docPr id="8" name="Picture 8"/>
+            <wp:cNvGraphicFramePr>
+              <a:graphicFrameLocks xmlns:a="http://schemas.openxmlformats.org/drawingml/2006/main" noChangeAspect="1"/>
+            </wp:cNvGraphicFramePr>
+            <a:graphic xmlns:a="http://schemas.openxmlformats.org/drawingml/2006/main">
+              <a:graphicData uri="http://schemas.openxmlformats.org/drawingml/2006/picture">
+                <pic:pic xmlns:pic="http://schemas.openxmlformats.org/drawingml/2006/picture">
+                  <pic:nvPicPr>
+                    <pic:cNvPr id="1" name=""/>
+                    <pic:cNvPicPr/>
+                  </pic:nvPicPr>
+                  <pic:blipFill>
+                    <a:blip r:embed="rId11"/>
+                    <a:stretch>
+                      <a:fillRect/>
+                    </a:stretch>
+                  </pic:blipFill>
+                  <pic:spPr>
+                    <a:xfrm>
+                      <a:off x="0" y="0"/>
+                      <a:ext cx="1870354" cy="961561"/>
+                    </a:xfrm>
+                    <a:prstGeom prst="rect">
+                      <a:avLst/>
+                    </a:prstGeom>
+                  </pic:spPr>
+                </pic:pic>
+              </a:graphicData>
+            </a:graphic>
+          </wp:inline>
+        </w:drawing>
+      </w:r>
+    </w:p>
+    <w:p>
+      <w:pPr>
+        <w:pStyle w:val="ListParagraph"/>
+        <w:rPr>
+          <w:rFonts w:ascii="Times New Roman" w:hAnsi="Times New Roman" w:cs="Times New Roman"/>
+          <w:sz w:val="24"/>
+          <w:szCs w:val="24"/>
+        </w:rPr>
+      </w:pPr>
+    </w:p>
+    <w:p>
+      <w:pPr>
+        <w:pStyle w:val="ListParagraph"/>
+        <w:rPr>
+          <w:rFonts w:ascii="Times New Roman" w:hAnsi="Times New Roman" w:cs="Times New Roman"/>
+          <w:sz w:val="24"/>
+          <w:szCs w:val="24"/>
+        </w:rPr>
+      </w:pPr>
+    </w:p>
+    <w:p>
+      <w:pPr>
+        <w:pStyle w:val="ListParagraph"/>
+        <w:numPr>
+          <w:ilvl w:val="0"/>
+          <w:numId w:val="2"/>
+        </w:numPr>
+        <w:rPr>
+          <w:rFonts w:ascii="Times New Roman" w:hAnsi="Times New Roman" w:cs="Times New Roman"/>
+          <w:sz w:val="24"/>
+          <w:szCs w:val="24"/>
+        </w:rPr>
+      </w:pPr>
+      <w:r>
+        <w:rPr>
+          <w:rFonts w:ascii="Times New Roman" w:hAnsi="Times New Roman" w:cs="Times New Roman"/>
+          <w:sz w:val="24"/>
+          <w:szCs w:val="24"/>
+        </w:rPr>
+        <w:lastRenderedPageBreak/>
+        <w:t>Property &amp; value</w:t>
+      </w:r>
+      <w:r>
+        <w:rPr>
+          <w:rFonts w:ascii="Times New Roman" w:hAnsi="Times New Roman" w:cs="Times New Roman"/>
+          <w:sz w:val="24"/>
+          <w:szCs w:val="24"/>
+        </w:rPr>
+        <w:tab/>
+        <w:t xml:space="preserve">: </w:t>
+      </w:r>
+      <w:r>
+        <w:rPr>
+          <w:rFonts w:ascii="Times New Roman" w:hAnsi="Times New Roman" w:cs="Times New Roman"/>
+          <w:sz w:val="24"/>
+          <w:szCs w:val="24"/>
+        </w:rPr>
+        <w:t xml:space="preserve"> </w:t>
+      </w:r>
+    </w:p>
+    <w:p>
+      <w:pPr>
+        <w:pStyle w:val="ListParagraph"/>
+        <w:rPr>
+          <w:rFonts w:ascii="Times New Roman" w:hAnsi="Times New Roman" w:cs="Times New Roman"/>
+          <w:sz w:val="24"/>
+          <w:szCs w:val="24"/>
+        </w:rPr>
+      </w:pPr>
+      <w:r>
+        <w:rPr>
+          <w:noProof/>
+          <w:lang w:val="en-US"/>
+        </w:rPr>
+        <w:drawing>
+          <wp:inline distT="0" distB="0" distL="0" distR="0" wp14:anchorId="33A477EB" wp14:editId="750C7DBF">
+            <wp:extent cx="2400503" cy="1962150"/>
+            <wp:effectExtent l="0" t="0" r="0" b="0"/>
+            <wp:docPr id="9" name="Picture 9"/>
+            <wp:cNvGraphicFramePr>
+              <a:graphicFrameLocks xmlns:a="http://schemas.openxmlformats.org/drawingml/2006/main" noChangeAspect="1"/>
+            </wp:cNvGraphicFramePr>
+            <a:graphic xmlns:a="http://schemas.openxmlformats.org/drawingml/2006/main">
+              <a:graphicData uri="http://schemas.openxmlformats.org/drawingml/2006/picture">
+                <pic:pic xmlns:pic="http://schemas.openxmlformats.org/drawingml/2006/picture">
+                  <pic:nvPicPr>
+                    <pic:cNvPr id="1" name=""/>
+                    <pic:cNvPicPr/>
+                  </pic:nvPicPr>
+                  <pic:blipFill>
+                    <a:blip r:embed="rId12"/>
+                    <a:stretch>
+                      <a:fillRect/>
+                    </a:stretch>
+                  </pic:blipFill>
+                  <pic:spPr>
+                    <a:xfrm>
+                      <a:off x="0" y="0"/>
+                      <a:ext cx="2408745" cy="1968887"/>
+                    </a:xfrm>
+                    <a:prstGeom prst="rect">
+                      <a:avLst/>
+                    </a:prstGeom>
+                  </pic:spPr>
+                </pic:pic>
+              </a:graphicData>
+            </a:graphic>
+          </wp:inline>
+        </w:drawing>
+      </w:r>
+    </w:p>
+    <w:p>
+      <w:pPr>
+        <w:pStyle w:val="ListParagraph"/>
+        <w:rPr>
+          <w:rFonts w:ascii="Times New Roman" w:hAnsi="Times New Roman" w:cs="Times New Roman"/>
+          <w:sz w:val="24"/>
+          <w:szCs w:val="24"/>
+        </w:rPr>
+      </w:pPr>
+      <w:r>
+        <w:rPr>
+          <w:rFonts w:ascii="Times New Roman" w:hAnsi="Times New Roman" w:cs="Times New Roman"/>
+          <w:sz w:val="24"/>
+          <w:szCs w:val="24"/>
+        </w:rPr>
+        <w:t>Dan masih banyak lagi.</w:t>
+      </w:r>
+    </w:p>
+    <w:p>
+      <w:pPr>
+        <w:pStyle w:val="ListParagraph"/>
+        <w:rPr>
+          <w:rFonts w:ascii="Times New Roman" w:hAnsi="Times New Roman" w:cs="Times New Roman"/>
+          <w:sz w:val="24"/>
+          <w:szCs w:val="24"/>
+        </w:rPr>
+      </w:pPr>
+    </w:p>
+    <w:p>
+      <w:pPr>
+        <w:pStyle w:val="ListParagraph"/>
+        <w:rPr>
+          <w:rFonts w:ascii="Times New Roman" w:hAnsi="Times New Roman" w:cs="Times New Roman"/>
+          <w:b/>
+          <w:sz w:val="24"/>
+          <w:szCs w:val="24"/>
+        </w:rPr>
+      </w:pPr>
+      <w:r>
+        <w:rPr>
+          <w:rFonts w:ascii="Times New Roman" w:hAnsi="Times New Roman" w:cs="Times New Roman"/>
+          <w:b/>
+          <w:sz w:val="24"/>
+          <w:szCs w:val="24"/>
+        </w:rPr>
+        <w:t>Sumber belajar atau jika ingin melihat library property css lebih banyak lagi, bisa di lihat di :</w:t>
+      </w:r>
+    </w:p>
+    <w:p>
+      <w:pPr>
+        <w:pStyle w:val="ListParagraph"/>
+        <w:rPr>
+          <w:rFonts w:ascii="Times New Roman" w:hAnsi="Times New Roman" w:cs="Times New Roman"/>
+          <w:sz w:val="24"/>
+          <w:szCs w:val="24"/>
+        </w:rPr>
+      </w:pPr>
+      <w:r>
+        <w:rPr>
+          <w:noProof/>
+          <w:lang w:val="en-US"/>
+        </w:rPr>
+        <w:drawing>
+          <wp:inline distT="0" distB="0" distL="0" distR="0" wp14:anchorId="4C9492CB" wp14:editId="3A061D7B">
+            <wp:extent cx="2028825" cy="318032"/>
+            <wp:effectExtent l="0" t="0" r="0" b="6350"/>
+            <wp:docPr id="10" name="Picture 10"/>
+            <wp:cNvGraphicFramePr>
+              <a:graphicFrameLocks xmlns:a="http://schemas.openxmlformats.org/drawingml/2006/main" noChangeAspect="1"/>
+            </wp:cNvGraphicFramePr>
+            <a:graphic xmlns:a="http://schemas.openxmlformats.org/drawingml/2006/main">
+              <a:graphicData uri="http://schemas.openxmlformats.org/drawingml/2006/picture">
+                <pic:pic xmlns:pic="http://schemas.openxmlformats.org/drawingml/2006/picture">
+                  <pic:nvPicPr>
+                    <pic:cNvPr id="1" name=""/>
+                    <pic:cNvPicPr/>
+                  </pic:nvPicPr>
+                  <pic:blipFill>
+                    <a:blip r:embed="rId13"/>
+                    <a:stretch>
+                      <a:fillRect/>
+                    </a:stretch>
+                  </pic:blipFill>
+                  <pic:spPr>
+                    <a:xfrm>
+                      <a:off x="0" y="0"/>
+                      <a:ext cx="2128292" cy="333624"/>
+                    </a:xfrm>
+                    <a:prstGeom prst="rect">
+                      <a:avLst/>
+                    </a:prstGeom>
+                  </pic:spPr>
+                </pic:pic>
+              </a:graphicData>
+            </a:graphic>
+          </wp:inline>
+        </w:drawing>
+      </w:r>
+    </w:p>
+    <w:p>
+      <w:pPr>
+        <w:pStyle w:val="ListParagraph"/>
+        <w:rPr>
+          <w:rFonts w:ascii="Times New Roman" w:hAnsi="Times New Roman" w:cs="Times New Roman"/>
+          <w:sz w:val="24"/>
+          <w:szCs w:val="24"/>
+        </w:rPr>
+      </w:pPr>
+      <w:r>
+        <w:rPr>
+          <w:noProof/>
+          <w:lang w:val="en-US"/>
+        </w:rPr>
+        <w:drawing>
+          <wp:inline distT="0" distB="0" distL="0" distR="0" wp14:anchorId="619937DF" wp14:editId="0C6B65DF">
+            <wp:extent cx="2095500" cy="221264"/>
+            <wp:effectExtent l="0" t="0" r="0" b="7620"/>
+            <wp:docPr id="11" name="Picture 11"/>
+            <wp:cNvGraphicFramePr>
+              <a:graphicFrameLocks xmlns:a="http://schemas.openxmlformats.org/drawingml/2006/main" noChangeAspect="1"/>
+            </wp:cNvGraphicFramePr>
+            <a:graphic xmlns:a="http://schemas.openxmlformats.org/drawingml/2006/main">
+              <a:graphicData uri="http://schemas.openxmlformats.org/drawingml/2006/picture">
+                <pic:pic xmlns:pic="http://schemas.openxmlformats.org/drawingml/2006/picture">
+                  <pic:nvPicPr>
+                    <pic:cNvPr id="1" name=""/>
+                    <pic:cNvPicPr/>
+                  </pic:nvPicPr>
+                  <pic:blipFill>
+                    <a:blip r:embed="rId14"/>
+                    <a:stretch>
+                      <a:fillRect/>
+                    </a:stretch>
+                  </pic:blipFill>
+                  <pic:spPr>
+                    <a:xfrm>
+                      <a:off x="0" y="0"/>
+                      <a:ext cx="2170537" cy="229187"/>
+                    </a:xfrm>
+                    <a:prstGeom prst="rect">
+                      <a:avLst/>
+                    </a:prstGeom>
+                  </pic:spPr>
+                </pic:pic>
+              </a:graphicData>
+            </a:graphic>
+          </wp:inline>
+        </w:drawing>
+      </w:r>
+    </w:p>
+    <w:p>
+      <w:pPr>
+        <w:pStyle w:val="ListParagraph"/>
+        <w:rPr>
+          <w:rFonts w:ascii="Times New Roman" w:hAnsi="Times New Roman" w:cs="Times New Roman"/>
+          <w:sz w:val="24"/>
+          <w:szCs w:val="24"/>
+        </w:rPr>
+      </w:pPr>
     </w:p>
     <w:p>
       <w:pPr>
@@ -451,20 +821,20 @@
         <w:ind w:left="284" w:hanging="284"/>
         <w:rPr>
           <w:rFonts w:ascii="Times New Roman" w:hAnsi="Times New Roman" w:cs="Times New Roman"/>
-          <w:sz w:val="24"/>
-          <w:szCs w:val="24"/>
-        </w:rPr>
-      </w:pPr>
-      <w:proofErr w:type="spellStart"/>
-      <w:r>
-        <w:rPr>
-          <w:rFonts w:ascii="Times New Roman" w:hAnsi="Times New Roman" w:cs="Times New Roman"/>
+          <w:b/>
+          <w:sz w:val="24"/>
+          <w:szCs w:val="24"/>
+        </w:rPr>
+      </w:pPr>
+      <w:r>
+        <w:rPr>
+          <w:rFonts w:ascii="Times New Roman" w:hAnsi="Times New Roman" w:cs="Times New Roman"/>
+          <w:b/>
           <w:sz w:val="24"/>
           <w:szCs w:val="24"/>
         </w:rPr>
         <w:t>Penempatan</w:t>
       </w:r>
-      <w:proofErr w:type="spellEnd"/>
     </w:p>
     <w:p>
       <w:pPr>
@@ -534,8 +904,8 @@
 </file>
 
 <file path=word/numbering.xml><?xml version="1.0" encoding="utf-8"?>
-<w:numbering xmlns:wpc="http://schemas.microsoft.com/office/word/2010/wordprocessingCanvas" xmlns:cx="http://schemas.microsoft.com/office/drawing/2014/chartex" xmlns:cx1="http://schemas.microsoft.com/office/drawing/2015/9/8/chartex" xmlns:cx2="http://schemas.microsoft.com/office/drawing/2015/10/21/chartex" xmlns:cx3="http://schemas.microsoft.com/office/drawing/2016/5/9/chartex" xmlns:cx4="http://schemas.microsoft.com/office/drawing/2016/5/10/chartex" xmlns:cx5="http://schemas.microsoft.com/office/drawing/2016/5/11/chartex" xmlns:cx6="http://schemas.microsoft.com/office/drawing/2016/5/12/chartex" xmlns:cx7="http://schemas.microsoft.com/office/drawing/2016/5/13/chartex" xmlns:cx8="http://schemas.microsoft.com/office/drawing/2016/5/14/chartex" xmlns:mc="http://schemas.openxmlformats.org/markup-compatibility/2006" xmlns:aink="http://schemas.microsoft.com/office/drawing/2016/ink" xmlns:am3d="http://schemas.microsoft.com/office/drawing/2017/model3d" xmlns:o="urn:schemas-microsoft-com:office:office" xmlns:oel="http://schemas.microsoft.com/office/2019/extlst" xmlns:r="http://schemas.openxmlformats.org/officeDocument/2006/relationships" xmlns:m="http://schemas.openxmlformats.org/officeDocument/2006/math" xmlns:v="urn:schemas-microsoft-com:vml" xmlns:wp14="http://schemas.microsoft.com/office/word/2010/wordprocessingDrawing" xmlns:wp="http://schemas.openxmlformats.org/drawingml/2006/wordprocessingDrawing" xmlns:w10="urn:schemas-microsoft-com:office:word" xmlns:w="http://schemas.openxmlformats.org/wordprocessingml/2006/main" xmlns:w14="http://schemas.microsoft.com/office/word/2010/wordml" xmlns:w15="http://schemas.microsoft.com/office/word/2012/wordml" xmlns:w16cex="http://schemas.microsoft.com/office/word/2018/wordml/cex" xmlns:w16cid="http://schemas.microsoft.com/office/word/2016/wordml/cid" xmlns:w16="http://schemas.microsoft.com/office/word/2018/wordml" xmlns:w16sdtdh="http://schemas.microsoft.com/office/word/2020/wordml/sdtdatahash" xmlns:w16se="http://schemas.microsoft.com/office/word/2015/wordml/symex" xmlns:wpg="http://schemas.microsoft.com/office/word/2010/wordprocessingGroup" xmlns:wpi="http://schemas.microsoft.com/office/word/2010/wordprocessingInk" xmlns:wne="http://schemas.microsoft.com/office/word/2006/wordml" xmlns:wps="http://schemas.microsoft.com/office/word/2010/wordprocessingShape" mc:Ignorable="w14 w15 w16se w16cid w16 w16cex w16sdtdh wp14">
-  <w:abstractNum w:abstractNumId="0" w15:restartNumberingAfterBreak="0">
+<w:numbering xmlns:wpc="http://schemas.microsoft.com/office/word/2010/wordprocessingCanvas" xmlns:mc="http://schemas.openxmlformats.org/markup-compatibility/2006" xmlns:o="urn:schemas-microsoft-com:office:office" xmlns:r="http://schemas.openxmlformats.org/officeDocument/2006/relationships" xmlns:m="http://schemas.openxmlformats.org/officeDocument/2006/math" xmlns:v="urn:schemas-microsoft-com:vml" xmlns:wp14="http://schemas.microsoft.com/office/word/2010/wordprocessingDrawing" xmlns:wp="http://schemas.openxmlformats.org/drawingml/2006/wordprocessingDrawing" xmlns:w10="urn:schemas-microsoft-com:office:word" xmlns:w="http://schemas.openxmlformats.org/wordprocessingml/2006/main" xmlns:w14="http://schemas.microsoft.com/office/word/2010/wordml" xmlns:w15="http://schemas.microsoft.com/office/word/2012/wordml" xmlns:wpg="http://schemas.microsoft.com/office/word/2010/wordprocessingGroup" xmlns:wpi="http://schemas.microsoft.com/office/word/2010/wordprocessingInk" xmlns:wne="http://schemas.microsoft.com/office/word/2006/wordml" xmlns:wps="http://schemas.microsoft.com/office/word/2010/wordprocessingShape" mc:Ignorable="w14 w15 wp14">
+  <w:abstractNum w:abstractNumId="0">
     <w:nsid w:val="71093C89"/>
     <w:multiLevelType w:val="hybridMultilevel"/>
     <w:tmpl w:val="33CEBD78"/>
@@ -648,14 +1018,107 @@
       </w:rPr>
     </w:lvl>
   </w:abstractNum>
-  <w:num w:numId="1" w16cid:durableId="691422338">
+  <w:abstractNum w:abstractNumId="1">
+    <w:nsid w:val="76417F47"/>
+    <w:multiLevelType w:val="hybridMultilevel"/>
+    <w:tmpl w:val="D0247CE4"/>
+    <w:lvl w:ilvl="0" w:tplc="836C472C">
+      <w:start w:val="1"/>
+      <w:numFmt w:val="lowerLetter"/>
+      <w:lvlText w:val="%1."/>
+      <w:lvlJc w:val="left"/>
+      <w:pPr>
+        <w:ind w:left="720" w:hanging="360"/>
+      </w:pPr>
+      <w:rPr>
+        <w:rFonts w:asciiTheme="minorHAnsi" w:hAnsiTheme="minorHAnsi" w:cstheme="minorBidi" w:hint="default"/>
+        <w:sz w:val="22"/>
+      </w:rPr>
+    </w:lvl>
+    <w:lvl w:ilvl="1" w:tplc="04090019" w:tentative="1">
+      <w:start w:val="1"/>
+      <w:numFmt w:val="lowerLetter"/>
+      <w:lvlText w:val="%2."/>
+      <w:lvlJc w:val="left"/>
+      <w:pPr>
+        <w:ind w:left="1440" w:hanging="360"/>
+      </w:pPr>
+    </w:lvl>
+    <w:lvl w:ilvl="2" w:tplc="0409001B" w:tentative="1">
+      <w:start w:val="1"/>
+      <w:numFmt w:val="lowerRoman"/>
+      <w:lvlText w:val="%3."/>
+      <w:lvlJc w:val="right"/>
+      <w:pPr>
+        <w:ind w:left="2160" w:hanging="180"/>
+      </w:pPr>
+    </w:lvl>
+    <w:lvl w:ilvl="3" w:tplc="0409000F" w:tentative="1">
+      <w:start w:val="1"/>
+      <w:numFmt w:val="decimal"/>
+      <w:lvlText w:val="%4."/>
+      <w:lvlJc w:val="left"/>
+      <w:pPr>
+        <w:ind w:left="2880" w:hanging="360"/>
+      </w:pPr>
+    </w:lvl>
+    <w:lvl w:ilvl="4" w:tplc="04090019" w:tentative="1">
+      <w:start w:val="1"/>
+      <w:numFmt w:val="lowerLetter"/>
+      <w:lvlText w:val="%5."/>
+      <w:lvlJc w:val="left"/>
+      <w:pPr>
+        <w:ind w:left="3600" w:hanging="360"/>
+      </w:pPr>
+    </w:lvl>
+    <w:lvl w:ilvl="5" w:tplc="0409001B" w:tentative="1">
+      <w:start w:val="1"/>
+      <w:numFmt w:val="lowerRoman"/>
+      <w:lvlText w:val="%6."/>
+      <w:lvlJc w:val="right"/>
+      <w:pPr>
+        <w:ind w:left="4320" w:hanging="180"/>
+      </w:pPr>
+    </w:lvl>
+    <w:lvl w:ilvl="6" w:tplc="0409000F" w:tentative="1">
+      <w:start w:val="1"/>
+      <w:numFmt w:val="decimal"/>
+      <w:lvlText w:val="%7."/>
+      <w:lvlJc w:val="left"/>
+      <w:pPr>
+        <w:ind w:left="5040" w:hanging="360"/>
+      </w:pPr>
+    </w:lvl>
+    <w:lvl w:ilvl="7" w:tplc="04090019" w:tentative="1">
+      <w:start w:val="1"/>
+      <w:numFmt w:val="lowerLetter"/>
+      <w:lvlText w:val="%8."/>
+      <w:lvlJc w:val="left"/>
+      <w:pPr>
+        <w:ind w:left="5760" w:hanging="360"/>
+      </w:pPr>
+    </w:lvl>
+    <w:lvl w:ilvl="8" w:tplc="0409001B" w:tentative="1">
+      <w:start w:val="1"/>
+      <w:numFmt w:val="lowerRoman"/>
+      <w:lvlText w:val="%9."/>
+      <w:lvlJc w:val="right"/>
+      <w:pPr>
+        <w:ind w:left="6480" w:hanging="180"/>
+      </w:pPr>
+    </w:lvl>
+  </w:abstractNum>
+  <w:num w:numId="1">
     <w:abstractNumId w:val="0"/>
+  </w:num>
+  <w:num w:numId="2">
+    <w:abstractNumId w:val="1"/>
   </w:num>
 </w:numbering>
 </file>
 
 <file path=word/styles.xml><?xml version="1.0" encoding="utf-8"?>
-<w:styles xmlns:mc="http://schemas.openxmlformats.org/markup-compatibility/2006" xmlns:r="http://schemas.openxmlformats.org/officeDocument/2006/relationships" xmlns:w="http://schemas.openxmlformats.org/wordprocessingml/2006/main" xmlns:w14="http://schemas.microsoft.com/office/word/2010/wordml" xmlns:w15="http://schemas.microsoft.com/office/word/2012/wordml" xmlns:w16cex="http://schemas.microsoft.com/office/word/2018/wordml/cex" xmlns:w16cid="http://schemas.microsoft.com/office/word/2016/wordml/cid" xmlns:w16="http://schemas.microsoft.com/office/word/2018/wordml" xmlns:w16sdtdh="http://schemas.microsoft.com/office/word/2020/wordml/sdtdatahash" xmlns:w16se="http://schemas.microsoft.com/office/word/2015/wordml/symex" mc:Ignorable="w14 w15 w16se w16cid w16 w16cex w16sdtdh">
+<w:styles xmlns:mc="http://schemas.openxmlformats.org/markup-compatibility/2006" xmlns:r="http://schemas.openxmlformats.org/officeDocument/2006/relationships" xmlns:w="http://schemas.openxmlformats.org/wordprocessingml/2006/main" xmlns:w14="http://schemas.microsoft.com/office/word/2010/wordml" xmlns:w15="http://schemas.microsoft.com/office/word/2012/wordml" mc:Ignorable="w14 w15">
   <w:docDefaults>
     <w:rPrDefault>
       <w:rPr>
@@ -673,7 +1136,7 @@
       </w:pPr>
     </w:pPrDefault>
   </w:docDefaults>
-  <w:latentStyles w:defLockedState="0" w:defUIPriority="99" w:defSemiHidden="0" w:defUnhideWhenUsed="0" w:defQFormat="0" w:count="376">
+  <w:latentStyles w:defLockedState="0" w:defUIPriority="99" w:defSemiHidden="0" w:defUnhideWhenUsed="0" w:defQFormat="0" w:count="371">
     <w:lsdException w:name="Normal" w:uiPriority="0" w:qFormat="1"/>
     <w:lsdException w:name="heading 1" w:uiPriority="9" w:qFormat="1"/>
     <w:lsdException w:name="heading 2" w:semiHidden="1" w:uiPriority="9" w:unhideWhenUsed="1" w:qFormat="1"/>
@@ -1045,11 +1508,6 @@
     <w:lsdException w:name="List Table 5 Dark Accent 6" w:uiPriority="50"/>
     <w:lsdException w:name="List Table 6 Colorful Accent 6" w:uiPriority="51"/>
     <w:lsdException w:name="List Table 7 Colorful Accent 6" w:uiPriority="52"/>
-    <w:lsdException w:name="Mention" w:semiHidden="1" w:unhideWhenUsed="1"/>
-    <w:lsdException w:name="Smart Hyperlink" w:semiHidden="1" w:unhideWhenUsed="1"/>
-    <w:lsdException w:name="Hashtag" w:semiHidden="1" w:unhideWhenUsed="1"/>
-    <w:lsdException w:name="Unresolved Mention" w:semiHidden="1" w:unhideWhenUsed="1"/>
-    <w:lsdException w:name="Smart Link" w:semiHidden="1" w:unhideWhenUsed="1"/>
   </w:latentStyles>
   <w:style w:type="paragraph" w:default="1" w:styleId="Normal">
     <w:name w:val="Normal"/>

</xml_diff>

<commit_message>
materi 4 font styling selesai
</commit_message>
<xml_diff>
--- a/FrontEnd/Tahap 1/(2) CSS DASAR.docx
+++ b/FrontEnd/Tahap 1/(2) CSS DASAR.docx
@@ -1,6 +1,6 @@
 
 <file path=word/document.xml><?xml version="1.0" encoding="utf-8"?>
-<w:document xmlns:wpc="http://schemas.microsoft.com/office/word/2010/wordprocessingCanvas" xmlns:mc="http://schemas.openxmlformats.org/markup-compatibility/2006" xmlns:o="urn:schemas-microsoft-com:office:office" xmlns:r="http://schemas.openxmlformats.org/officeDocument/2006/relationships" xmlns:m="http://schemas.openxmlformats.org/officeDocument/2006/math" xmlns:v="urn:schemas-microsoft-com:vml" xmlns:wp14="http://schemas.microsoft.com/office/word/2010/wordprocessingDrawing" xmlns:wp="http://schemas.openxmlformats.org/drawingml/2006/wordprocessingDrawing" xmlns:w10="urn:schemas-microsoft-com:office:word" xmlns:w="http://schemas.openxmlformats.org/wordprocessingml/2006/main" xmlns:w14="http://schemas.microsoft.com/office/word/2010/wordml" xmlns:w15="http://schemas.microsoft.com/office/word/2012/wordml" xmlns:wpg="http://schemas.microsoft.com/office/word/2010/wordprocessingGroup" xmlns:wpi="http://schemas.microsoft.com/office/word/2010/wordprocessingInk" xmlns:wne="http://schemas.microsoft.com/office/word/2006/wordml" xmlns:wps="http://schemas.microsoft.com/office/word/2010/wordprocessingShape" mc:Ignorable="w14 w15 wp14">
+<w:document xmlns:wpc="http://schemas.microsoft.com/office/word/2010/wordprocessingCanvas" xmlns:cx="http://schemas.microsoft.com/office/drawing/2014/chartex" xmlns:cx1="http://schemas.microsoft.com/office/drawing/2015/9/8/chartex" xmlns:cx2="http://schemas.microsoft.com/office/drawing/2015/10/21/chartex" xmlns:cx3="http://schemas.microsoft.com/office/drawing/2016/5/9/chartex" xmlns:cx4="http://schemas.microsoft.com/office/drawing/2016/5/10/chartex" xmlns:cx5="http://schemas.microsoft.com/office/drawing/2016/5/11/chartex" xmlns:cx6="http://schemas.microsoft.com/office/drawing/2016/5/12/chartex" xmlns:cx7="http://schemas.microsoft.com/office/drawing/2016/5/13/chartex" xmlns:cx8="http://schemas.microsoft.com/office/drawing/2016/5/14/chartex" xmlns:mc="http://schemas.openxmlformats.org/markup-compatibility/2006" xmlns:aink="http://schemas.microsoft.com/office/drawing/2016/ink" xmlns:am3d="http://schemas.microsoft.com/office/drawing/2017/model3d" xmlns:o="urn:schemas-microsoft-com:office:office" xmlns:oel="http://schemas.microsoft.com/office/2019/extlst" xmlns:r="http://schemas.openxmlformats.org/officeDocument/2006/relationships" xmlns:m="http://schemas.openxmlformats.org/officeDocument/2006/math" xmlns:v="urn:schemas-microsoft-com:vml" xmlns:wp14="http://schemas.microsoft.com/office/word/2010/wordprocessingDrawing" xmlns:wp="http://schemas.openxmlformats.org/drawingml/2006/wordprocessingDrawing" xmlns:w10="urn:schemas-microsoft-com:office:word" xmlns:w="http://schemas.openxmlformats.org/wordprocessingml/2006/main" xmlns:w14="http://schemas.microsoft.com/office/word/2010/wordml" xmlns:w15="http://schemas.microsoft.com/office/word/2012/wordml" xmlns:w16cex="http://schemas.microsoft.com/office/word/2018/wordml/cex" xmlns:w16cid="http://schemas.microsoft.com/office/word/2016/wordml/cid" xmlns:w16="http://schemas.microsoft.com/office/word/2018/wordml" xmlns:w16sdtdh="http://schemas.microsoft.com/office/word/2020/wordml/sdtdatahash" xmlns:w16se="http://schemas.microsoft.com/office/word/2015/wordml/symex" xmlns:wpg="http://schemas.microsoft.com/office/word/2010/wordprocessingGroup" xmlns:wpi="http://schemas.microsoft.com/office/word/2010/wordprocessingInk" xmlns:wne="http://schemas.microsoft.com/office/word/2006/wordml" xmlns:wps="http://schemas.microsoft.com/office/word/2010/wordprocessingShape" mc:Ignorable="w14 w15 w16se w16cid w16 w16cex w16sdtdh wp14">
   <w:body>
     <w:p>
       <w:pPr>
@@ -26,6 +26,7 @@
     </w:p>
     <w:p>
       <w:pPr>
+        <w:jc w:val="both"/>
         <w:rPr>
           <w:rFonts w:ascii="Times New Roman" w:hAnsi="Times New Roman" w:cs="Times New Roman"/>
           <w:sz w:val="24"/>
@@ -41,6 +42,7 @@
           <w:numId w:val="1"/>
         </w:numPr>
         <w:ind w:left="284" w:hanging="284"/>
+        <w:jc w:val="both"/>
         <w:rPr>
           <w:rFonts w:ascii="Times New Roman" w:hAnsi="Times New Roman" w:cs="Times New Roman"/>
           <w:b/>
@@ -48,7 +50,6 @@
           <w:szCs w:val="24"/>
         </w:rPr>
       </w:pPr>
-      <w:bookmarkStart w:id="0" w:name="_GoBack"/>
       <w:r>
         <w:rPr>
           <w:rFonts w:ascii="Times New Roman" w:hAnsi="Times New Roman" w:cs="Times New Roman"/>
@@ -68,11 +69,11 @@
         <w:t>Definisi</w:t>
       </w:r>
     </w:p>
-    <w:bookmarkEnd w:id="0"/>
-    <w:p>
-      <w:pPr>
-        <w:pStyle w:val="ListParagraph"/>
-        <w:ind w:left="284"/>
+    <w:p>
+      <w:pPr>
+        <w:pStyle w:val="ListParagraph"/>
+        <w:ind w:left="284"/>
+        <w:jc w:val="both"/>
         <w:rPr>
           <w:rFonts w:ascii="Times New Roman" w:hAnsi="Times New Roman" w:cs="Times New Roman"/>
           <w:sz w:val="24"/>
@@ -136,6 +137,7 @@
       <w:pPr>
         <w:pStyle w:val="ListParagraph"/>
         <w:ind w:left="284"/>
+        <w:jc w:val="both"/>
         <w:rPr>
           <w:rFonts w:ascii="Times New Roman" w:hAnsi="Times New Roman" w:cs="Times New Roman"/>
           <w:sz w:val="24"/>
@@ -191,6 +193,7 @@
       <w:pPr>
         <w:pStyle w:val="ListParagraph"/>
         <w:ind w:left="284"/>
+        <w:jc w:val="both"/>
         <w:rPr>
           <w:rFonts w:ascii="Times New Roman" w:hAnsi="Times New Roman" w:cs="Times New Roman"/>
           <w:sz w:val="24"/>
@@ -246,6 +249,7 @@
       <w:pPr>
         <w:pStyle w:val="ListParagraph"/>
         <w:ind w:left="284"/>
+        <w:jc w:val="both"/>
         <w:rPr>
           <w:rFonts w:ascii="Times New Roman" w:hAnsi="Times New Roman" w:cs="Times New Roman"/>
           <w:sz w:val="24"/>
@@ -265,6 +269,7 @@
       <w:pPr>
         <w:pStyle w:val="ListParagraph"/>
         <w:ind w:left="284"/>
+        <w:jc w:val="both"/>
         <w:rPr>
           <w:rFonts w:ascii="Times New Roman" w:hAnsi="Times New Roman" w:cs="Times New Roman"/>
           <w:sz w:val="24"/>
@@ -320,6 +325,7 @@
       <w:pPr>
         <w:pStyle w:val="ListParagraph"/>
         <w:ind w:left="284"/>
+        <w:jc w:val="both"/>
         <w:rPr>
           <w:rFonts w:ascii="Times New Roman" w:hAnsi="Times New Roman" w:cs="Times New Roman"/>
           <w:sz w:val="24"/>
@@ -335,6 +341,7 @@
           <w:numId w:val="1"/>
         </w:numPr>
         <w:ind w:left="284" w:hanging="284"/>
+        <w:jc w:val="both"/>
         <w:rPr>
           <w:rFonts w:ascii="Times New Roman" w:hAnsi="Times New Roman" w:cs="Times New Roman"/>
           <w:b/>
@@ -362,6 +369,7 @@
     </w:p>
     <w:p>
       <w:pPr>
+        <w:jc w:val="both"/>
         <w:rPr>
           <w:noProof/>
           <w:lang w:val="en-US"/>
@@ -464,6 +472,7 @@
           <w:ilvl w:val="0"/>
           <w:numId w:val="2"/>
         </w:numPr>
+        <w:jc w:val="both"/>
         <w:rPr>
           <w:rFonts w:ascii="Times New Roman" w:hAnsi="Times New Roman" w:cs="Times New Roman"/>
           <w:sz w:val="24"/>
@@ -492,6 +501,7 @@
     <w:p>
       <w:pPr>
         <w:pStyle w:val="ListParagraph"/>
+        <w:jc w:val="both"/>
         <w:rPr>
           <w:rFonts w:ascii="Times New Roman" w:hAnsi="Times New Roman" w:cs="Times New Roman"/>
           <w:sz w:val="24"/>
@@ -543,16 +553,18 @@
     <w:p>
       <w:pPr>
         <w:pStyle w:val="ListParagraph"/>
-        <w:rPr>
-          <w:rFonts w:ascii="Times New Roman" w:hAnsi="Times New Roman" w:cs="Times New Roman"/>
-          <w:sz w:val="24"/>
-          <w:szCs w:val="24"/>
-        </w:rPr>
-      </w:pPr>
-    </w:p>
-    <w:p>
-      <w:pPr>
-        <w:pStyle w:val="ListParagraph"/>
+        <w:jc w:val="both"/>
+        <w:rPr>
+          <w:rFonts w:ascii="Times New Roman" w:hAnsi="Times New Roman" w:cs="Times New Roman"/>
+          <w:sz w:val="24"/>
+          <w:szCs w:val="24"/>
+        </w:rPr>
+      </w:pPr>
+    </w:p>
+    <w:p>
+      <w:pPr>
+        <w:pStyle w:val="ListParagraph"/>
+        <w:jc w:val="both"/>
         <w:rPr>
           <w:rFonts w:ascii="Times New Roman" w:hAnsi="Times New Roman" w:cs="Times New Roman"/>
           <w:sz w:val="24"/>
@@ -567,6 +579,7 @@
           <w:ilvl w:val="0"/>
           <w:numId w:val="2"/>
         </w:numPr>
+        <w:jc w:val="both"/>
         <w:rPr>
           <w:rFonts w:ascii="Times New Roman" w:hAnsi="Times New Roman" w:cs="Times New Roman"/>
           <w:sz w:val="24"/>
@@ -603,6 +616,7 @@
     <w:p>
       <w:pPr>
         <w:pStyle w:val="ListParagraph"/>
+        <w:jc w:val="both"/>
         <w:rPr>
           <w:rFonts w:ascii="Times New Roman" w:hAnsi="Times New Roman" w:cs="Times New Roman"/>
           <w:sz w:val="24"/>
@@ -654,6 +668,7 @@
     <w:p>
       <w:pPr>
         <w:pStyle w:val="ListParagraph"/>
+        <w:jc w:val="both"/>
         <w:rPr>
           <w:rFonts w:ascii="Times New Roman" w:hAnsi="Times New Roman" w:cs="Times New Roman"/>
           <w:sz w:val="24"/>
@@ -672,16 +687,18 @@
     <w:p>
       <w:pPr>
         <w:pStyle w:val="ListParagraph"/>
-        <w:rPr>
-          <w:rFonts w:ascii="Times New Roman" w:hAnsi="Times New Roman" w:cs="Times New Roman"/>
-          <w:sz w:val="24"/>
-          <w:szCs w:val="24"/>
-        </w:rPr>
-      </w:pPr>
-    </w:p>
-    <w:p>
-      <w:pPr>
-        <w:pStyle w:val="ListParagraph"/>
+        <w:jc w:val="both"/>
+        <w:rPr>
+          <w:rFonts w:ascii="Times New Roman" w:hAnsi="Times New Roman" w:cs="Times New Roman"/>
+          <w:sz w:val="24"/>
+          <w:szCs w:val="24"/>
+        </w:rPr>
+      </w:pPr>
+    </w:p>
+    <w:p>
+      <w:pPr>
+        <w:pStyle w:val="ListParagraph"/>
+        <w:jc w:val="both"/>
         <w:rPr>
           <w:rFonts w:ascii="Times New Roman" w:hAnsi="Times New Roman" w:cs="Times New Roman"/>
           <w:b/>
@@ -702,6 +719,7 @@
     <w:p>
       <w:pPr>
         <w:pStyle w:val="ListParagraph"/>
+        <w:jc w:val="both"/>
         <w:rPr>
           <w:rFonts w:ascii="Times New Roman" w:hAnsi="Times New Roman" w:cs="Times New Roman"/>
           <w:sz w:val="24"/>
@@ -753,6 +771,7 @@
     <w:p>
       <w:pPr>
         <w:pStyle w:val="ListParagraph"/>
+        <w:jc w:val="both"/>
         <w:rPr>
           <w:rFonts w:ascii="Times New Roman" w:hAnsi="Times New Roman" w:cs="Times New Roman"/>
           <w:sz w:val="24"/>
@@ -804,6 +823,7 @@
     <w:p>
       <w:pPr>
         <w:pStyle w:val="ListParagraph"/>
+        <w:jc w:val="both"/>
         <w:rPr>
           <w:rFonts w:ascii="Times New Roman" w:hAnsi="Times New Roman" w:cs="Times New Roman"/>
           <w:sz w:val="24"/>
@@ -819,6 +839,7 @@
           <w:numId w:val="1"/>
         </w:numPr>
         <w:ind w:left="284" w:hanging="284"/>
+        <w:jc w:val="both"/>
         <w:rPr>
           <w:rFonts w:ascii="Times New Roman" w:hAnsi="Times New Roman" w:cs="Times New Roman"/>
           <w:b/>
@@ -835,6 +856,497 @@
         </w:rPr>
         <w:t>Penempatan</w:t>
       </w:r>
+      <w:r>
+        <w:rPr>
+          <w:rFonts w:ascii="Times New Roman" w:hAnsi="Times New Roman" w:cs="Times New Roman"/>
+          <w:b/>
+          <w:sz w:val="24"/>
+          <w:szCs w:val="24"/>
+        </w:rPr>
+        <w:t xml:space="preserve"> CSS</w:t>
+      </w:r>
+    </w:p>
+    <w:p>
+      <w:pPr>
+        <w:pStyle w:val="ListParagraph"/>
+        <w:ind w:left="284"/>
+        <w:jc w:val="both"/>
+        <w:rPr>
+          <w:rFonts w:ascii="Times New Roman" w:hAnsi="Times New Roman" w:cs="Times New Roman"/>
+          <w:sz w:val="24"/>
+          <w:szCs w:val="24"/>
+        </w:rPr>
+      </w:pPr>
+      <w:r>
+        <w:rPr>
+          <w:rFonts w:ascii="Times New Roman" w:hAnsi="Times New Roman" w:cs="Times New Roman"/>
+          <w:sz w:val="24"/>
+          <w:szCs w:val="24"/>
+        </w:rPr>
+        <w:t>Ada 2 cara menempatkan CSS . pertama disimpan dalam halaman yang sama atau kita juga bisa membuat file sendiri.</w:t>
+      </w:r>
+      <w:r>
+        <w:rPr>
+          <w:rFonts w:ascii="Times New Roman" w:hAnsi="Times New Roman" w:cs="Times New Roman"/>
+          <w:sz w:val="24"/>
+          <w:szCs w:val="24"/>
+        </w:rPr>
+        <w:t xml:space="preserve"> Tinggal kita hubungkan html dan cssnya.</w:t>
+      </w:r>
+    </w:p>
+    <w:p>
+      <w:pPr>
+        <w:pStyle w:val="ListParagraph"/>
+        <w:ind w:left="284"/>
+        <w:jc w:val="both"/>
+        <w:rPr>
+          <w:rFonts w:ascii="Times New Roman" w:hAnsi="Times New Roman" w:cs="Times New Roman"/>
+          <w:sz w:val="24"/>
+          <w:szCs w:val="24"/>
+        </w:rPr>
+      </w:pPr>
+      <w:r>
+        <w:rPr>
+          <w:rFonts w:ascii="Times New Roman" w:hAnsi="Times New Roman" w:cs="Times New Roman"/>
+          <w:sz w:val="24"/>
+          <w:szCs w:val="24"/>
+        </w:rPr>
+        <w:t>Simpan di file yang sama (embed)</w:t>
+      </w:r>
+      <w:r>
+        <w:rPr>
+          <w:rFonts w:ascii="Times New Roman" w:hAnsi="Times New Roman" w:cs="Times New Roman"/>
+          <w:sz w:val="24"/>
+          <w:szCs w:val="24"/>
+        </w:rPr>
+        <w:t>.</w:t>
+      </w:r>
+    </w:p>
+    <w:p>
+      <w:pPr>
+        <w:pStyle w:val="ListParagraph"/>
+        <w:ind w:left="284"/>
+        <w:jc w:val="both"/>
+        <w:rPr>
+          <w:rFonts w:ascii="Times New Roman" w:hAnsi="Times New Roman" w:cs="Times New Roman"/>
+          <w:sz w:val="24"/>
+          <w:szCs w:val="24"/>
+        </w:rPr>
+      </w:pPr>
+    </w:p>
+    <w:p>
+      <w:pPr>
+        <w:pStyle w:val="ListParagraph"/>
+        <w:ind w:left="284"/>
+        <w:jc w:val="both"/>
+        <w:rPr>
+          <w:rFonts w:ascii="Times New Roman" w:hAnsi="Times New Roman" w:cs="Times New Roman"/>
+          <w:sz w:val="24"/>
+          <w:szCs w:val="24"/>
+        </w:rPr>
+      </w:pPr>
+      <w:r>
+        <w:rPr>
+          <w:rFonts w:ascii="Times New Roman" w:hAnsi="Times New Roman" w:cs="Times New Roman"/>
+          <w:sz w:val="24"/>
+          <w:szCs w:val="24"/>
+        </w:rPr>
+        <w:drawing>
+          <wp:inline distT="0" distB="0" distL="0" distR="0" wp14:anchorId="75C9580D" wp14:editId="28FCD325">
+            <wp:extent cx="2381250" cy="1150671"/>
+            <wp:effectExtent l="0" t="0" r="0" b="0"/>
+            <wp:docPr id="932949112" name="Picture 1"/>
+            <wp:cNvGraphicFramePr>
+              <a:graphicFrameLocks xmlns:a="http://schemas.openxmlformats.org/drawingml/2006/main" noChangeAspect="1"/>
+            </wp:cNvGraphicFramePr>
+            <a:graphic xmlns:a="http://schemas.openxmlformats.org/drawingml/2006/main">
+              <a:graphicData uri="http://schemas.openxmlformats.org/drawingml/2006/picture">
+                <pic:pic xmlns:pic="http://schemas.openxmlformats.org/drawingml/2006/picture">
+                  <pic:nvPicPr>
+                    <pic:cNvPr id="932949112" name=""/>
+                    <pic:cNvPicPr/>
+                  </pic:nvPicPr>
+                  <pic:blipFill>
+                    <a:blip r:embed="rId15"/>
+                    <a:stretch>
+                      <a:fillRect/>
+                    </a:stretch>
+                  </pic:blipFill>
+                  <pic:spPr>
+                    <a:xfrm>
+                      <a:off x="0" y="0"/>
+                      <a:ext cx="2407390" cy="1163303"/>
+                    </a:xfrm>
+                    <a:prstGeom prst="rect">
+                      <a:avLst/>
+                    </a:prstGeom>
+                  </pic:spPr>
+                </pic:pic>
+              </a:graphicData>
+            </a:graphic>
+          </wp:inline>
+        </w:drawing>
+      </w:r>
+      <w:r>
+        <w:rPr>
+          <w:rFonts w:ascii="Times New Roman" w:hAnsi="Times New Roman" w:cs="Times New Roman"/>
+          <w:sz w:val="24"/>
+          <w:szCs w:val="24"/>
+        </w:rPr>
+        <w:t xml:space="preserve"> </w:t>
+      </w:r>
+    </w:p>
+    <w:p>
+      <w:pPr>
+        <w:pStyle w:val="ListParagraph"/>
+        <w:ind w:left="284"/>
+        <w:jc w:val="both"/>
+        <w:rPr>
+          <w:rFonts w:ascii="Times New Roman" w:hAnsi="Times New Roman" w:cs="Times New Roman"/>
+          <w:sz w:val="24"/>
+          <w:szCs w:val="24"/>
+        </w:rPr>
+      </w:pPr>
+    </w:p>
+    <w:p>
+      <w:pPr>
+        <w:pStyle w:val="ListParagraph"/>
+        <w:ind w:left="284"/>
+        <w:jc w:val="both"/>
+        <w:rPr>
+          <w:rFonts w:ascii="Times New Roman" w:hAnsi="Times New Roman" w:cs="Times New Roman"/>
+          <w:b/>
+          <w:bCs/>
+          <w:sz w:val="24"/>
+          <w:szCs w:val="24"/>
+          <w:u w:val="single"/>
+        </w:rPr>
+      </w:pPr>
+      <w:r>
+        <w:rPr>
+          <w:rFonts w:ascii="Times New Roman" w:hAnsi="Times New Roman" w:cs="Times New Roman"/>
+          <w:b/>
+          <w:bCs/>
+          <w:sz w:val="24"/>
+          <w:szCs w:val="24"/>
+          <w:u w:val="single"/>
+        </w:rPr>
+        <w:t>Contoh penggunaan :</w:t>
+      </w:r>
+    </w:p>
+    <w:p>
+      <w:pPr>
+        <w:pStyle w:val="ListParagraph"/>
+        <w:numPr>
+          <w:ilvl w:val="0"/>
+          <w:numId w:val="4"/>
+        </w:numPr>
+        <w:jc w:val="both"/>
+        <w:rPr>
+          <w:rFonts w:ascii="Times New Roman" w:hAnsi="Times New Roman" w:cs="Times New Roman"/>
+          <w:sz w:val="24"/>
+          <w:szCs w:val="24"/>
+        </w:rPr>
+      </w:pPr>
+      <w:r>
+        <w:rPr>
+          <w:rFonts w:ascii="Times New Roman" w:hAnsi="Times New Roman" w:cs="Times New Roman"/>
+          <w:sz w:val="24"/>
+          <w:szCs w:val="24"/>
+        </w:rPr>
+        <w:t>Embed</w:t>
+      </w:r>
+    </w:p>
+    <w:p>
+      <w:pPr>
+        <w:pStyle w:val="ListParagraph"/>
+        <w:ind w:left="644"/>
+        <w:jc w:val="both"/>
+        <w:rPr>
+          <w:rFonts w:ascii="Times New Roman" w:hAnsi="Times New Roman" w:cs="Times New Roman"/>
+          <w:sz w:val="24"/>
+          <w:szCs w:val="24"/>
+        </w:rPr>
+      </w:pPr>
+      <w:r>
+        <w:rPr>
+          <w:rFonts w:ascii="Times New Roman" w:hAnsi="Times New Roman" w:cs="Times New Roman"/>
+          <w:sz w:val="24"/>
+          <w:szCs w:val="24"/>
+        </w:rPr>
+        <w:drawing>
+          <wp:inline distT="0" distB="0" distL="0" distR="0" wp14:anchorId="340FEDE3" wp14:editId="16DD9BA1">
+            <wp:extent cx="1386852" cy="1019175"/>
+            <wp:effectExtent l="0" t="0" r="3810" b="0"/>
+            <wp:docPr id="531775871" name="Picture 1"/>
+            <wp:cNvGraphicFramePr>
+              <a:graphicFrameLocks xmlns:a="http://schemas.openxmlformats.org/drawingml/2006/main" noChangeAspect="1"/>
+            </wp:cNvGraphicFramePr>
+            <a:graphic xmlns:a="http://schemas.openxmlformats.org/drawingml/2006/main">
+              <a:graphicData uri="http://schemas.openxmlformats.org/drawingml/2006/picture">
+                <pic:pic xmlns:pic="http://schemas.openxmlformats.org/drawingml/2006/picture">
+                  <pic:nvPicPr>
+                    <pic:cNvPr id="531775871" name=""/>
+                    <pic:cNvPicPr/>
+                  </pic:nvPicPr>
+                  <pic:blipFill>
+                    <a:blip r:embed="rId16"/>
+                    <a:stretch>
+                      <a:fillRect/>
+                    </a:stretch>
+                  </pic:blipFill>
+                  <pic:spPr>
+                    <a:xfrm>
+                      <a:off x="0" y="0"/>
+                      <a:ext cx="1389542" cy="1021152"/>
+                    </a:xfrm>
+                    <a:prstGeom prst="rect">
+                      <a:avLst/>
+                    </a:prstGeom>
+                  </pic:spPr>
+                </pic:pic>
+              </a:graphicData>
+            </a:graphic>
+          </wp:inline>
+        </w:drawing>
+      </w:r>
+    </w:p>
+    <w:p>
+      <w:pPr>
+        <w:pStyle w:val="ListParagraph"/>
+        <w:ind w:left="644"/>
+        <w:jc w:val="both"/>
+        <w:rPr>
+          <w:rFonts w:ascii="Times New Roman" w:hAnsi="Times New Roman" w:cs="Times New Roman"/>
+          <w:sz w:val="24"/>
+          <w:szCs w:val="24"/>
+        </w:rPr>
+      </w:pPr>
+    </w:p>
+    <w:p>
+      <w:pPr>
+        <w:pStyle w:val="ListParagraph"/>
+        <w:numPr>
+          <w:ilvl w:val="0"/>
+          <w:numId w:val="4"/>
+        </w:numPr>
+        <w:jc w:val="both"/>
+        <w:rPr>
+          <w:rFonts w:ascii="Times New Roman" w:hAnsi="Times New Roman" w:cs="Times New Roman"/>
+          <w:sz w:val="24"/>
+          <w:szCs w:val="24"/>
+        </w:rPr>
+      </w:pPr>
+      <w:r>
+        <w:rPr>
+          <w:rFonts w:ascii="Times New Roman" w:hAnsi="Times New Roman" w:cs="Times New Roman"/>
+          <w:sz w:val="24"/>
+          <w:szCs w:val="24"/>
+        </w:rPr>
+        <w:t>Inline</w:t>
+      </w:r>
+    </w:p>
+    <w:p>
+      <w:pPr>
+        <w:pStyle w:val="ListParagraph"/>
+        <w:ind w:left="644"/>
+        <w:jc w:val="both"/>
+        <w:rPr>
+          <w:rFonts w:ascii="Times New Roman" w:hAnsi="Times New Roman" w:cs="Times New Roman"/>
+          <w:sz w:val="24"/>
+          <w:szCs w:val="24"/>
+        </w:rPr>
+      </w:pPr>
+      <w:r>
+        <w:rPr>
+          <w:rFonts w:ascii="Times New Roman" w:hAnsi="Times New Roman" w:cs="Times New Roman"/>
+          <w:sz w:val="24"/>
+          <w:szCs w:val="24"/>
+        </w:rPr>
+        <w:drawing>
+          <wp:inline distT="0" distB="0" distL="0" distR="0" wp14:anchorId="2FC73287" wp14:editId="5B27C2E4">
+            <wp:extent cx="3636862" cy="895350"/>
+            <wp:effectExtent l="0" t="0" r="1905" b="0"/>
+            <wp:docPr id="392924085" name="Picture 1"/>
+            <wp:cNvGraphicFramePr>
+              <a:graphicFrameLocks xmlns:a="http://schemas.openxmlformats.org/drawingml/2006/main" noChangeAspect="1"/>
+            </wp:cNvGraphicFramePr>
+            <a:graphic xmlns:a="http://schemas.openxmlformats.org/drawingml/2006/main">
+              <a:graphicData uri="http://schemas.openxmlformats.org/drawingml/2006/picture">
+                <pic:pic xmlns:pic="http://schemas.openxmlformats.org/drawingml/2006/picture">
+                  <pic:nvPicPr>
+                    <pic:cNvPr id="392924085" name=""/>
+                    <pic:cNvPicPr/>
+                  </pic:nvPicPr>
+                  <pic:blipFill>
+                    <a:blip r:embed="rId17"/>
+                    <a:stretch>
+                      <a:fillRect/>
+                    </a:stretch>
+                  </pic:blipFill>
+                  <pic:spPr>
+                    <a:xfrm>
+                      <a:off x="0" y="0"/>
+                      <a:ext cx="3664405" cy="902131"/>
+                    </a:xfrm>
+                    <a:prstGeom prst="rect">
+                      <a:avLst/>
+                    </a:prstGeom>
+                  </pic:spPr>
+                </pic:pic>
+              </a:graphicData>
+            </a:graphic>
+          </wp:inline>
+        </w:drawing>
+      </w:r>
+      <w:r>
+        <w:rPr>
+          <w:rFonts w:ascii="Times New Roman" w:hAnsi="Times New Roman" w:cs="Times New Roman"/>
+          <w:sz w:val="24"/>
+          <w:szCs w:val="24"/>
+        </w:rPr>
+        <w:t xml:space="preserve"> </w:t>
+      </w:r>
+    </w:p>
+    <w:p>
+      <w:pPr>
+        <w:pStyle w:val="ListParagraph"/>
+        <w:numPr>
+          <w:ilvl w:val="0"/>
+          <w:numId w:val="4"/>
+        </w:numPr>
+        <w:jc w:val="both"/>
+        <w:rPr>
+          <w:rFonts w:ascii="Times New Roman" w:hAnsi="Times New Roman" w:cs="Times New Roman"/>
+          <w:sz w:val="24"/>
+          <w:szCs w:val="24"/>
+        </w:rPr>
+      </w:pPr>
+      <w:r>
+        <w:rPr>
+          <w:rFonts w:ascii="Times New Roman" w:hAnsi="Times New Roman" w:cs="Times New Roman"/>
+          <w:sz w:val="24"/>
+          <w:szCs w:val="24"/>
+        </w:rPr>
+        <w:lastRenderedPageBreak/>
+        <w:t>External</w:t>
+      </w:r>
+    </w:p>
+    <w:p>
+      <w:pPr>
+        <w:pStyle w:val="ListParagraph"/>
+        <w:ind w:left="644"/>
+        <w:jc w:val="both"/>
+        <w:rPr>
+          <w:rFonts w:ascii="Times New Roman" w:hAnsi="Times New Roman" w:cs="Times New Roman"/>
+          <w:sz w:val="24"/>
+          <w:szCs w:val="24"/>
+        </w:rPr>
+      </w:pPr>
+      <w:r>
+        <w:rPr>
+          <w:rFonts w:ascii="Times New Roman" w:hAnsi="Times New Roman" w:cs="Times New Roman"/>
+          <w:sz w:val="24"/>
+          <w:szCs w:val="24"/>
+        </w:rPr>
+        <w:drawing>
+          <wp:inline distT="0" distB="0" distL="0" distR="0" wp14:anchorId="7576B290" wp14:editId="51E843E4">
+            <wp:extent cx="1466850" cy="1034392"/>
+            <wp:effectExtent l="0" t="0" r="0" b="0"/>
+            <wp:docPr id="253360018" name="Picture 1"/>
+            <wp:cNvGraphicFramePr>
+              <a:graphicFrameLocks xmlns:a="http://schemas.openxmlformats.org/drawingml/2006/main" noChangeAspect="1"/>
+            </wp:cNvGraphicFramePr>
+            <a:graphic xmlns:a="http://schemas.openxmlformats.org/drawingml/2006/main">
+              <a:graphicData uri="http://schemas.openxmlformats.org/drawingml/2006/picture">
+                <pic:pic xmlns:pic="http://schemas.openxmlformats.org/drawingml/2006/picture">
+                  <pic:nvPicPr>
+                    <pic:cNvPr id="253360018" name=""/>
+                    <pic:cNvPicPr/>
+                  </pic:nvPicPr>
+                  <pic:blipFill>
+                    <a:blip r:embed="rId18"/>
+                    <a:stretch>
+                      <a:fillRect/>
+                    </a:stretch>
+                  </pic:blipFill>
+                  <pic:spPr>
+                    <a:xfrm>
+                      <a:off x="0" y="0"/>
+                      <a:ext cx="1471013" cy="1037328"/>
+                    </a:xfrm>
+                    <a:prstGeom prst="rect">
+                      <a:avLst/>
+                    </a:prstGeom>
+                  </pic:spPr>
+                </pic:pic>
+              </a:graphicData>
+            </a:graphic>
+          </wp:inline>
+        </w:drawing>
+      </w:r>
+      <w:r>
+        <w:rPr>
+          <w:rFonts w:ascii="Times New Roman" w:hAnsi="Times New Roman" w:cs="Times New Roman"/>
+          <w:sz w:val="24"/>
+          <w:szCs w:val="24"/>
+        </w:rPr>
+        <w:t xml:space="preserve">               </w:t>
+      </w:r>
+      <w:r>
+        <w:rPr>
+          <w:rFonts w:ascii="Times New Roman" w:hAnsi="Times New Roman" w:cs="Times New Roman"/>
+          <w:sz w:val="24"/>
+          <w:szCs w:val="24"/>
+        </w:rPr>
+        <w:drawing>
+          <wp:inline distT="0" distB="0" distL="0" distR="0" wp14:anchorId="7726AA29" wp14:editId="0FD58488">
+            <wp:extent cx="2771775" cy="841274"/>
+            <wp:effectExtent l="0" t="0" r="0" b="0"/>
+            <wp:docPr id="253493175" name="Picture 1"/>
+            <wp:cNvGraphicFramePr>
+              <a:graphicFrameLocks xmlns:a="http://schemas.openxmlformats.org/drawingml/2006/main" noChangeAspect="1"/>
+            </wp:cNvGraphicFramePr>
+            <a:graphic xmlns:a="http://schemas.openxmlformats.org/drawingml/2006/main">
+              <a:graphicData uri="http://schemas.openxmlformats.org/drawingml/2006/picture">
+                <pic:pic xmlns:pic="http://schemas.openxmlformats.org/drawingml/2006/picture">
+                  <pic:nvPicPr>
+                    <pic:cNvPr id="253493175" name=""/>
+                    <pic:cNvPicPr/>
+                  </pic:nvPicPr>
+                  <pic:blipFill>
+                    <a:blip r:embed="rId19"/>
+                    <a:stretch>
+                      <a:fillRect/>
+                    </a:stretch>
+                  </pic:blipFill>
+                  <pic:spPr>
+                    <a:xfrm>
+                      <a:off x="0" y="0"/>
+                      <a:ext cx="2785978" cy="845585"/>
+                    </a:xfrm>
+                    <a:prstGeom prst="rect">
+                      <a:avLst/>
+                    </a:prstGeom>
+                  </pic:spPr>
+                </pic:pic>
+              </a:graphicData>
+            </a:graphic>
+          </wp:inline>
+        </w:drawing>
+      </w:r>
+    </w:p>
+    <w:p>
+      <w:pPr>
+        <w:pStyle w:val="ListParagraph"/>
+        <w:ind w:left="284"/>
+        <w:jc w:val="both"/>
+        <w:rPr>
+          <w:rFonts w:ascii="Times New Roman" w:hAnsi="Times New Roman" w:cs="Times New Roman"/>
+          <w:sz w:val="24"/>
+          <w:szCs w:val="24"/>
+        </w:rPr>
+      </w:pPr>
     </w:p>
     <w:p>
       <w:pPr>
@@ -844,6 +1356,1424 @@
           <w:numId w:val="1"/>
         </w:numPr>
         <w:ind w:left="284" w:hanging="284"/>
+        <w:jc w:val="both"/>
+        <w:rPr>
+          <w:rFonts w:ascii="Times New Roman" w:hAnsi="Times New Roman" w:cs="Times New Roman"/>
+          <w:sz w:val="24"/>
+          <w:szCs w:val="24"/>
+        </w:rPr>
+      </w:pPr>
+      <w:r>
+        <w:rPr>
+          <w:rFonts w:ascii="Times New Roman" w:hAnsi="Times New Roman" w:cs="Times New Roman"/>
+          <w:sz w:val="24"/>
+          <w:szCs w:val="24"/>
+        </w:rPr>
+        <w:t>Font Styling</w:t>
+      </w:r>
+    </w:p>
+    <w:p>
+      <w:pPr>
+        <w:pStyle w:val="ListParagraph"/>
+        <w:ind w:left="284"/>
+        <w:jc w:val="both"/>
+        <w:rPr>
+          <w:rFonts w:ascii="Times New Roman" w:hAnsi="Times New Roman" w:cs="Times New Roman"/>
+          <w:sz w:val="24"/>
+          <w:szCs w:val="24"/>
+        </w:rPr>
+      </w:pPr>
+      <w:r>
+        <w:rPr>
+          <w:rFonts w:ascii="Times New Roman" w:hAnsi="Times New Roman" w:cs="Times New Roman"/>
+          <w:sz w:val="24"/>
+          <w:szCs w:val="24"/>
+        </w:rPr>
+        <w:drawing>
+          <wp:inline distT="0" distB="0" distL="0" distR="0" wp14:anchorId="6973E7F6" wp14:editId="60D26F49">
+            <wp:extent cx="1790700" cy="1527730"/>
+            <wp:effectExtent l="0" t="0" r="0" b="0"/>
+            <wp:docPr id="888835536" name="Picture 1"/>
+            <wp:cNvGraphicFramePr>
+              <a:graphicFrameLocks xmlns:a="http://schemas.openxmlformats.org/drawingml/2006/main" noChangeAspect="1"/>
+            </wp:cNvGraphicFramePr>
+            <a:graphic xmlns:a="http://schemas.openxmlformats.org/drawingml/2006/main">
+              <a:graphicData uri="http://schemas.openxmlformats.org/drawingml/2006/picture">
+                <pic:pic xmlns:pic="http://schemas.openxmlformats.org/drawingml/2006/picture">
+                  <pic:nvPicPr>
+                    <pic:cNvPr id="888835536" name=""/>
+                    <pic:cNvPicPr/>
+                  </pic:nvPicPr>
+                  <pic:blipFill>
+                    <a:blip r:embed="rId20"/>
+                    <a:stretch>
+                      <a:fillRect/>
+                    </a:stretch>
+                  </pic:blipFill>
+                  <pic:spPr>
+                    <a:xfrm>
+                      <a:off x="0" y="0"/>
+                      <a:ext cx="1801061" cy="1536569"/>
+                    </a:xfrm>
+                    <a:prstGeom prst="rect">
+                      <a:avLst/>
+                    </a:prstGeom>
+                  </pic:spPr>
+                </pic:pic>
+              </a:graphicData>
+            </a:graphic>
+          </wp:inline>
+        </w:drawing>
+      </w:r>
+    </w:p>
+    <w:p>
+      <w:pPr>
+        <w:pStyle w:val="ListParagraph"/>
+        <w:ind w:left="284"/>
+        <w:jc w:val="both"/>
+        <w:rPr>
+          <w:rFonts w:ascii="Times New Roman" w:hAnsi="Times New Roman" w:cs="Times New Roman"/>
+          <w:sz w:val="24"/>
+          <w:szCs w:val="24"/>
+        </w:rPr>
+      </w:pPr>
+      <w:r>
+        <w:rPr>
+          <w:rFonts w:ascii="Times New Roman" w:hAnsi="Times New Roman" w:cs="Times New Roman"/>
+          <w:sz w:val="24"/>
+          <w:szCs w:val="24"/>
+        </w:rPr>
+        <w:drawing>
+          <wp:inline distT="0" distB="0" distL="0" distR="0" wp14:anchorId="15141D05" wp14:editId="04DF8484">
+            <wp:extent cx="1666875" cy="639751"/>
+            <wp:effectExtent l="0" t="0" r="0" b="8255"/>
+            <wp:docPr id="484739741" name="Picture 1"/>
+            <wp:cNvGraphicFramePr>
+              <a:graphicFrameLocks xmlns:a="http://schemas.openxmlformats.org/drawingml/2006/main" noChangeAspect="1"/>
+            </wp:cNvGraphicFramePr>
+            <a:graphic xmlns:a="http://schemas.openxmlformats.org/drawingml/2006/main">
+              <a:graphicData uri="http://schemas.openxmlformats.org/drawingml/2006/picture">
+                <pic:pic xmlns:pic="http://schemas.openxmlformats.org/drawingml/2006/picture">
+                  <pic:nvPicPr>
+                    <pic:cNvPr id="484739741" name=""/>
+                    <pic:cNvPicPr/>
+                  </pic:nvPicPr>
+                  <pic:blipFill>
+                    <a:blip r:embed="rId21"/>
+                    <a:stretch>
+                      <a:fillRect/>
+                    </a:stretch>
+                  </pic:blipFill>
+                  <pic:spPr>
+                    <a:xfrm>
+                      <a:off x="0" y="0"/>
+                      <a:ext cx="1701394" cy="652999"/>
+                    </a:xfrm>
+                    <a:prstGeom prst="rect">
+                      <a:avLst/>
+                    </a:prstGeom>
+                  </pic:spPr>
+                </pic:pic>
+              </a:graphicData>
+            </a:graphic>
+          </wp:inline>
+        </w:drawing>
+      </w:r>
+    </w:p>
+    <w:p>
+      <w:pPr>
+        <w:pStyle w:val="ListParagraph"/>
+        <w:ind w:left="284"/>
+        <w:jc w:val="both"/>
+        <w:rPr>
+          <w:rFonts w:ascii="Times New Roman" w:hAnsi="Times New Roman" w:cs="Times New Roman"/>
+          <w:sz w:val="24"/>
+          <w:szCs w:val="24"/>
+        </w:rPr>
+      </w:pPr>
+    </w:p>
+    <w:p>
+      <w:pPr>
+        <w:pStyle w:val="ListParagraph"/>
+        <w:ind w:left="284"/>
+        <w:jc w:val="both"/>
+        <w:rPr>
+          <w:rFonts w:ascii="Times New Roman" w:hAnsi="Times New Roman" w:cs="Times New Roman"/>
+          <w:b/>
+          <w:bCs/>
+          <w:sz w:val="24"/>
+          <w:szCs w:val="24"/>
+          <w:u w:val="single"/>
+        </w:rPr>
+      </w:pPr>
+      <w:r>
+        <w:rPr>
+          <w:rFonts w:ascii="Times New Roman" w:hAnsi="Times New Roman" w:cs="Times New Roman"/>
+          <w:b/>
+          <w:bCs/>
+          <w:sz w:val="24"/>
+          <w:szCs w:val="24"/>
+          <w:u w:val="single"/>
+        </w:rPr>
+        <w:t>Cara Penulisan :</w:t>
+      </w:r>
+    </w:p>
+    <w:p>
+      <w:pPr>
+        <w:pStyle w:val="ListParagraph"/>
+        <w:ind w:left="284"/>
+        <w:jc w:val="both"/>
+        <w:rPr>
+          <w:rFonts w:ascii="Times New Roman" w:hAnsi="Times New Roman" w:cs="Times New Roman"/>
+          <w:sz w:val="24"/>
+          <w:szCs w:val="24"/>
+        </w:rPr>
+      </w:pPr>
+      <w:r>
+        <w:rPr>
+          <w:rFonts w:ascii="Times New Roman" w:hAnsi="Times New Roman" w:cs="Times New Roman"/>
+          <w:sz w:val="24"/>
+          <w:szCs w:val="24"/>
+        </w:rPr>
+        <w:drawing>
+          <wp:inline distT="0" distB="0" distL="0" distR="0" wp14:anchorId="43AD3250" wp14:editId="32A1BDEF">
+            <wp:extent cx="1170268" cy="742950"/>
+            <wp:effectExtent l="0" t="0" r="0" b="0"/>
+            <wp:docPr id="1480463269" name="Picture 1"/>
+            <wp:cNvGraphicFramePr>
+              <a:graphicFrameLocks xmlns:a="http://schemas.openxmlformats.org/drawingml/2006/main" noChangeAspect="1"/>
+            </wp:cNvGraphicFramePr>
+            <a:graphic xmlns:a="http://schemas.openxmlformats.org/drawingml/2006/main">
+              <a:graphicData uri="http://schemas.openxmlformats.org/drawingml/2006/picture">
+                <pic:pic xmlns:pic="http://schemas.openxmlformats.org/drawingml/2006/picture">
+                  <pic:nvPicPr>
+                    <pic:cNvPr id="1480463269" name=""/>
+                    <pic:cNvPicPr/>
+                  </pic:nvPicPr>
+                  <pic:blipFill>
+                    <a:blip r:embed="rId22"/>
+                    <a:stretch>
+                      <a:fillRect/>
+                    </a:stretch>
+                  </pic:blipFill>
+                  <pic:spPr>
+                    <a:xfrm>
+                      <a:off x="0" y="0"/>
+                      <a:ext cx="1179091" cy="748551"/>
+                    </a:xfrm>
+                    <a:prstGeom prst="rect">
+                      <a:avLst/>
+                    </a:prstGeom>
+                  </pic:spPr>
+                </pic:pic>
+              </a:graphicData>
+            </a:graphic>
+          </wp:inline>
+        </w:drawing>
+      </w:r>
+    </w:p>
+    <w:p>
+      <w:pPr>
+        <w:pStyle w:val="ListParagraph"/>
+        <w:ind w:left="284"/>
+        <w:jc w:val="both"/>
+        <w:rPr>
+          <w:rFonts w:ascii="Times New Roman" w:hAnsi="Times New Roman" w:cs="Times New Roman"/>
+          <w:sz w:val="24"/>
+          <w:szCs w:val="24"/>
+        </w:rPr>
+      </w:pPr>
+      <w:r>
+        <w:rPr>
+          <w:rFonts w:ascii="Times New Roman" w:hAnsi="Times New Roman" w:cs="Times New Roman"/>
+          <w:sz w:val="24"/>
+          <w:szCs w:val="24"/>
+        </w:rPr>
+        <w:drawing>
+          <wp:inline distT="0" distB="0" distL="0" distR="0" wp14:anchorId="17F05BD5" wp14:editId="25285272">
+            <wp:extent cx="2543175" cy="1008279"/>
+            <wp:effectExtent l="0" t="0" r="0" b="1905"/>
+            <wp:docPr id="248030389" name="Picture 1"/>
+            <wp:cNvGraphicFramePr>
+              <a:graphicFrameLocks xmlns:a="http://schemas.openxmlformats.org/drawingml/2006/main" noChangeAspect="1"/>
+            </wp:cNvGraphicFramePr>
+            <a:graphic xmlns:a="http://schemas.openxmlformats.org/drawingml/2006/main">
+              <a:graphicData uri="http://schemas.openxmlformats.org/drawingml/2006/picture">
+                <pic:pic xmlns:pic="http://schemas.openxmlformats.org/drawingml/2006/picture">
+                  <pic:nvPicPr>
+                    <pic:cNvPr id="248030389" name=""/>
+                    <pic:cNvPicPr/>
+                  </pic:nvPicPr>
+                  <pic:blipFill>
+                    <a:blip r:embed="rId23"/>
+                    <a:stretch>
+                      <a:fillRect/>
+                    </a:stretch>
+                  </pic:blipFill>
+                  <pic:spPr>
+                    <a:xfrm>
+                      <a:off x="0" y="0"/>
+                      <a:ext cx="2554201" cy="1012650"/>
+                    </a:xfrm>
+                    <a:prstGeom prst="rect">
+                      <a:avLst/>
+                    </a:prstGeom>
+                  </pic:spPr>
+                </pic:pic>
+              </a:graphicData>
+            </a:graphic>
+          </wp:inline>
+        </w:drawing>
+      </w:r>
+    </w:p>
+    <w:p>
+      <w:pPr>
+        <w:pStyle w:val="ListParagraph"/>
+        <w:ind w:left="284"/>
+        <w:jc w:val="both"/>
+        <w:rPr>
+          <w:rFonts w:ascii="Times New Roman" w:hAnsi="Times New Roman" w:cs="Times New Roman"/>
+          <w:sz w:val="24"/>
+          <w:szCs w:val="24"/>
+        </w:rPr>
+      </w:pPr>
+      <w:r>
+        <w:rPr>
+          <w:rFonts w:ascii="Times New Roman" w:hAnsi="Times New Roman" w:cs="Times New Roman"/>
+          <w:sz w:val="24"/>
+          <w:szCs w:val="24"/>
+        </w:rPr>
+        <w:t>Artinya dari css diatas adalah jika valuenya lebih dari satu, maka font yang pertama kali dicari adalah arial. Jadi Ketika user membuat websitenya, dia akan mengecek pada system operasinya ada gak font arial. Jika arial tidak ada, baru akan mengecek font verdana.</w:t>
+      </w:r>
+    </w:p>
+    <w:p>
+      <w:pPr>
+        <w:pStyle w:val="ListParagraph"/>
+        <w:ind w:left="284"/>
+        <w:jc w:val="both"/>
+        <w:rPr>
+          <w:rFonts w:ascii="Times New Roman" w:hAnsi="Times New Roman" w:cs="Times New Roman"/>
+          <w:sz w:val="24"/>
+          <w:szCs w:val="24"/>
+        </w:rPr>
+      </w:pPr>
+    </w:p>
+    <w:p>
+      <w:pPr>
+        <w:pStyle w:val="ListParagraph"/>
+        <w:ind w:left="284"/>
+        <w:jc w:val="both"/>
+        <w:rPr>
+          <w:rFonts w:ascii="Times New Roman" w:hAnsi="Times New Roman" w:cs="Times New Roman"/>
+          <w:sz w:val="24"/>
+          <w:szCs w:val="24"/>
+        </w:rPr>
+      </w:pPr>
+      <w:r>
+        <w:rPr>
+          <w:rFonts w:ascii="Times New Roman" w:hAnsi="Times New Roman" w:cs="Times New Roman"/>
+          <w:sz w:val="24"/>
+          <w:szCs w:val="24"/>
+        </w:rPr>
+        <w:t>Sans-serif adalah font-font yang tidak memiliki kaki.</w:t>
+      </w:r>
+      <w:r>
+        <w:rPr>
+          <w:rFonts w:ascii="Times New Roman" w:hAnsi="Times New Roman" w:cs="Times New Roman"/>
+          <w:sz w:val="24"/>
+          <w:szCs w:val="24"/>
+        </w:rPr>
+        <w:t xml:space="preserve"> Sedangkan serif adalah font yang memiliki kaki.</w:t>
+      </w:r>
+      <w:r>
+        <w:rPr>
+          <w:rFonts w:ascii="Times New Roman" w:hAnsi="Times New Roman" w:cs="Times New Roman"/>
+          <w:sz w:val="24"/>
+          <w:szCs w:val="24"/>
+        </w:rPr>
+        <w:t xml:space="preserve"> Jika arial dan verdana juga tidak ditemukan, maka akan memilihkan font dengan kategori sans-serif.</w:t>
+      </w:r>
+    </w:p>
+    <w:p>
+      <w:pPr>
+        <w:pStyle w:val="ListParagraph"/>
+        <w:ind w:left="284"/>
+        <w:jc w:val="both"/>
+        <w:rPr>
+          <w:rFonts w:ascii="Times New Roman" w:hAnsi="Times New Roman" w:cs="Times New Roman"/>
+          <w:sz w:val="24"/>
+          <w:szCs w:val="24"/>
+        </w:rPr>
+      </w:pPr>
+    </w:p>
+    <w:p>
+      <w:pPr>
+        <w:pStyle w:val="ListParagraph"/>
+        <w:ind w:left="284"/>
+        <w:jc w:val="both"/>
+        <w:rPr>
+          <w:rFonts w:ascii="Times New Roman" w:hAnsi="Times New Roman" w:cs="Times New Roman"/>
+          <w:sz w:val="24"/>
+          <w:szCs w:val="24"/>
+        </w:rPr>
+      </w:pPr>
+      <w:r>
+        <w:rPr>
+          <w:rFonts w:ascii="Times New Roman" w:hAnsi="Times New Roman" w:cs="Times New Roman"/>
+          <w:sz w:val="24"/>
+          <w:szCs w:val="24"/>
+        </w:rPr>
+        <w:drawing>
+          <wp:inline distT="0" distB="0" distL="0" distR="0" wp14:anchorId="730CFBC8" wp14:editId="2CADCE3C">
+            <wp:extent cx="852970" cy="962025"/>
+            <wp:effectExtent l="0" t="0" r="4445" b="0"/>
+            <wp:docPr id="413265306" name="Picture 1"/>
+            <wp:cNvGraphicFramePr>
+              <a:graphicFrameLocks xmlns:a="http://schemas.openxmlformats.org/drawingml/2006/main" noChangeAspect="1"/>
+            </wp:cNvGraphicFramePr>
+            <a:graphic xmlns:a="http://schemas.openxmlformats.org/drawingml/2006/main">
+              <a:graphicData uri="http://schemas.openxmlformats.org/drawingml/2006/picture">
+                <pic:pic xmlns:pic="http://schemas.openxmlformats.org/drawingml/2006/picture">
+                  <pic:nvPicPr>
+                    <pic:cNvPr id="413265306" name=""/>
+                    <pic:cNvPicPr/>
+                  </pic:nvPicPr>
+                  <pic:blipFill>
+                    <a:blip r:embed="rId24"/>
+                    <a:stretch>
+                      <a:fillRect/>
+                    </a:stretch>
+                  </pic:blipFill>
+                  <pic:spPr>
+                    <a:xfrm>
+                      <a:off x="0" y="0"/>
+                      <a:ext cx="858683" cy="968469"/>
+                    </a:xfrm>
+                    <a:prstGeom prst="rect">
+                      <a:avLst/>
+                    </a:prstGeom>
+                  </pic:spPr>
+                </pic:pic>
+              </a:graphicData>
+            </a:graphic>
+          </wp:inline>
+        </w:drawing>
+      </w:r>
+    </w:p>
+    <w:p>
+      <w:pPr>
+        <w:pStyle w:val="ListParagraph"/>
+        <w:ind w:left="284"/>
+        <w:jc w:val="both"/>
+        <w:rPr>
+          <w:rFonts w:ascii="Times New Roman" w:hAnsi="Times New Roman" w:cs="Times New Roman"/>
+          <w:sz w:val="24"/>
+          <w:szCs w:val="24"/>
+        </w:rPr>
+      </w:pPr>
+      <w:r>
+        <w:rPr>
+          <w:rFonts w:ascii="Times New Roman" w:hAnsi="Times New Roman" w:cs="Times New Roman"/>
+          <w:sz w:val="24"/>
+          <w:szCs w:val="24"/>
+        </w:rPr>
+        <w:t>Font digunakan untuk mengatur ukuran dari font.</w:t>
+      </w:r>
+    </w:p>
+    <w:p>
+      <w:pPr>
+        <w:pStyle w:val="ListParagraph"/>
+        <w:ind w:left="284"/>
+        <w:jc w:val="both"/>
+        <w:rPr>
+          <w:rFonts w:ascii="Times New Roman" w:hAnsi="Times New Roman" w:cs="Times New Roman"/>
+          <w:sz w:val="24"/>
+          <w:szCs w:val="24"/>
+        </w:rPr>
+      </w:pPr>
+    </w:p>
+    <w:p>
+      <w:pPr>
+        <w:pStyle w:val="ListParagraph"/>
+        <w:ind w:left="284"/>
+        <w:jc w:val="both"/>
+        <w:rPr>
+          <w:rFonts w:ascii="Times New Roman" w:hAnsi="Times New Roman" w:cs="Times New Roman"/>
+          <w:sz w:val="24"/>
+          <w:szCs w:val="24"/>
+        </w:rPr>
+      </w:pPr>
+      <w:r>
+        <w:rPr>
+          <w:rFonts w:ascii="Times New Roman" w:hAnsi="Times New Roman" w:cs="Times New Roman"/>
+          <w:sz w:val="24"/>
+          <w:szCs w:val="24"/>
+        </w:rPr>
+        <w:lastRenderedPageBreak/>
+        <w:drawing>
+          <wp:inline distT="0" distB="0" distL="0" distR="0" wp14:anchorId="24911DC9" wp14:editId="5ABBDAB8">
+            <wp:extent cx="852689" cy="1066800"/>
+            <wp:effectExtent l="0" t="0" r="5080" b="0"/>
+            <wp:docPr id="709181406" name="Picture 1"/>
+            <wp:cNvGraphicFramePr>
+              <a:graphicFrameLocks xmlns:a="http://schemas.openxmlformats.org/drawingml/2006/main" noChangeAspect="1"/>
+            </wp:cNvGraphicFramePr>
+            <a:graphic xmlns:a="http://schemas.openxmlformats.org/drawingml/2006/main">
+              <a:graphicData uri="http://schemas.openxmlformats.org/drawingml/2006/picture">
+                <pic:pic xmlns:pic="http://schemas.openxmlformats.org/drawingml/2006/picture">
+                  <pic:nvPicPr>
+                    <pic:cNvPr id="709181406" name=""/>
+                    <pic:cNvPicPr/>
+                  </pic:nvPicPr>
+                  <pic:blipFill>
+                    <a:blip r:embed="rId25"/>
+                    <a:stretch>
+                      <a:fillRect/>
+                    </a:stretch>
+                  </pic:blipFill>
+                  <pic:spPr>
+                    <a:xfrm>
+                      <a:off x="0" y="0"/>
+                      <a:ext cx="862620" cy="1079225"/>
+                    </a:xfrm>
+                    <a:prstGeom prst="rect">
+                      <a:avLst/>
+                    </a:prstGeom>
+                  </pic:spPr>
+                </pic:pic>
+              </a:graphicData>
+            </a:graphic>
+          </wp:inline>
+        </w:drawing>
+      </w:r>
+    </w:p>
+    <w:p>
+      <w:pPr>
+        <w:pStyle w:val="ListParagraph"/>
+        <w:ind w:left="284"/>
+        <w:jc w:val="both"/>
+        <w:rPr>
+          <w:rFonts w:ascii="Times New Roman" w:hAnsi="Times New Roman" w:cs="Times New Roman"/>
+          <w:sz w:val="24"/>
+          <w:szCs w:val="24"/>
+        </w:rPr>
+      </w:pPr>
+      <w:r>
+        <w:rPr>
+          <w:rFonts w:ascii="Times New Roman" w:hAnsi="Times New Roman" w:cs="Times New Roman"/>
+          <w:sz w:val="24"/>
+          <w:szCs w:val="24"/>
+        </w:rPr>
+        <w:t>Untuk membuat fontnya menjadi bold/</w:t>
+      </w:r>
+      <w:r>
+        <w:rPr>
+          <w:rFonts w:ascii="Times New Roman" w:hAnsi="Times New Roman" w:cs="Times New Roman"/>
+          <w:sz w:val="24"/>
+          <w:szCs w:val="24"/>
+        </w:rPr>
+        <w:t>ketebalan sebuah teks.</w:t>
+      </w:r>
+    </w:p>
+    <w:p>
+      <w:pPr>
+        <w:pStyle w:val="ListParagraph"/>
+        <w:ind w:left="284"/>
+        <w:jc w:val="both"/>
+        <w:rPr>
+          <w:rFonts w:ascii="Times New Roman" w:hAnsi="Times New Roman" w:cs="Times New Roman"/>
+          <w:sz w:val="24"/>
+          <w:szCs w:val="24"/>
+        </w:rPr>
+      </w:pPr>
+    </w:p>
+    <w:p>
+      <w:pPr>
+        <w:pStyle w:val="ListParagraph"/>
+        <w:ind w:left="284"/>
+        <w:jc w:val="both"/>
+        <w:rPr>
+          <w:rFonts w:ascii="Times New Roman" w:hAnsi="Times New Roman" w:cs="Times New Roman"/>
+          <w:sz w:val="24"/>
+          <w:szCs w:val="24"/>
+        </w:rPr>
+      </w:pPr>
+      <w:r>
+        <w:rPr>
+          <w:rFonts w:ascii="Times New Roman" w:hAnsi="Times New Roman" w:cs="Times New Roman"/>
+          <w:sz w:val="24"/>
+          <w:szCs w:val="24"/>
+        </w:rPr>
+        <w:drawing>
+          <wp:inline distT="0" distB="0" distL="0" distR="0" wp14:anchorId="38D0108F" wp14:editId="4EDD0938">
+            <wp:extent cx="911248" cy="523875"/>
+            <wp:effectExtent l="0" t="0" r="3175" b="0"/>
+            <wp:docPr id="1619790285" name="Picture 1"/>
+            <wp:cNvGraphicFramePr>
+              <a:graphicFrameLocks xmlns:a="http://schemas.openxmlformats.org/drawingml/2006/main" noChangeAspect="1"/>
+            </wp:cNvGraphicFramePr>
+            <a:graphic xmlns:a="http://schemas.openxmlformats.org/drawingml/2006/main">
+              <a:graphicData uri="http://schemas.openxmlformats.org/drawingml/2006/picture">
+                <pic:pic xmlns:pic="http://schemas.openxmlformats.org/drawingml/2006/picture">
+                  <pic:nvPicPr>
+                    <pic:cNvPr id="1619790285" name=""/>
+                    <pic:cNvPicPr/>
+                  </pic:nvPicPr>
+                  <pic:blipFill>
+                    <a:blip r:embed="rId26"/>
+                    <a:stretch>
+                      <a:fillRect/>
+                    </a:stretch>
+                  </pic:blipFill>
+                  <pic:spPr>
+                    <a:xfrm>
+                      <a:off x="0" y="0"/>
+                      <a:ext cx="922630" cy="530419"/>
+                    </a:xfrm>
+                    <a:prstGeom prst="rect">
+                      <a:avLst/>
+                    </a:prstGeom>
+                  </pic:spPr>
+                </pic:pic>
+              </a:graphicData>
+            </a:graphic>
+          </wp:inline>
+        </w:drawing>
+      </w:r>
+    </w:p>
+    <w:p>
+      <w:pPr>
+        <w:pStyle w:val="ListParagraph"/>
+        <w:ind w:left="284"/>
+        <w:jc w:val="both"/>
+        <w:rPr>
+          <w:rFonts w:ascii="Times New Roman" w:hAnsi="Times New Roman" w:cs="Times New Roman"/>
+          <w:sz w:val="24"/>
+          <w:szCs w:val="24"/>
+        </w:rPr>
+      </w:pPr>
+      <w:r>
+        <w:rPr>
+          <w:rFonts w:ascii="Times New Roman" w:hAnsi="Times New Roman" w:cs="Times New Roman"/>
+          <w:sz w:val="24"/>
+          <w:szCs w:val="24"/>
+        </w:rPr>
+        <w:t>Digunakan untuk membuat tulisan menjadi small-caps. Apa itu small-caps ?</w:t>
+      </w:r>
+    </w:p>
+    <w:p>
+      <w:pPr>
+        <w:pStyle w:val="ListParagraph"/>
+        <w:ind w:left="284"/>
+        <w:jc w:val="both"/>
+        <w:rPr>
+          <w:rFonts w:ascii="Times New Roman" w:hAnsi="Times New Roman" w:cs="Times New Roman"/>
+          <w:sz w:val="24"/>
+          <w:szCs w:val="24"/>
+        </w:rPr>
+      </w:pPr>
+      <w:r>
+        <w:rPr>
+          <w:rFonts w:ascii="Times New Roman" w:hAnsi="Times New Roman" w:cs="Times New Roman"/>
+          <w:sz w:val="24"/>
+          <w:szCs w:val="24"/>
+        </w:rPr>
+        <w:drawing>
+          <wp:inline distT="0" distB="0" distL="0" distR="0" wp14:anchorId="49634F17" wp14:editId="35A92FF6">
+            <wp:extent cx="2190750" cy="815943"/>
+            <wp:effectExtent l="0" t="0" r="0" b="3810"/>
+            <wp:docPr id="59802675" name="Picture 1"/>
+            <wp:cNvGraphicFramePr>
+              <a:graphicFrameLocks xmlns:a="http://schemas.openxmlformats.org/drawingml/2006/main" noChangeAspect="1"/>
+            </wp:cNvGraphicFramePr>
+            <a:graphic xmlns:a="http://schemas.openxmlformats.org/drawingml/2006/main">
+              <a:graphicData uri="http://schemas.openxmlformats.org/drawingml/2006/picture">
+                <pic:pic xmlns:pic="http://schemas.openxmlformats.org/drawingml/2006/picture">
+                  <pic:nvPicPr>
+                    <pic:cNvPr id="59802675" name=""/>
+                    <pic:cNvPicPr/>
+                  </pic:nvPicPr>
+                  <pic:blipFill>
+                    <a:blip r:embed="rId27"/>
+                    <a:stretch>
+                      <a:fillRect/>
+                    </a:stretch>
+                  </pic:blipFill>
+                  <pic:spPr>
+                    <a:xfrm>
+                      <a:off x="0" y="0"/>
+                      <a:ext cx="2227590" cy="829664"/>
+                    </a:xfrm>
+                    <a:prstGeom prst="rect">
+                      <a:avLst/>
+                    </a:prstGeom>
+                  </pic:spPr>
+                </pic:pic>
+              </a:graphicData>
+            </a:graphic>
+          </wp:inline>
+        </w:drawing>
+      </w:r>
+    </w:p>
+    <w:p>
+      <w:pPr>
+        <w:pStyle w:val="ListParagraph"/>
+        <w:ind w:left="284"/>
+        <w:jc w:val="both"/>
+        <w:rPr>
+          <w:rFonts w:ascii="Times New Roman" w:hAnsi="Times New Roman" w:cs="Times New Roman"/>
+          <w:sz w:val="24"/>
+          <w:szCs w:val="24"/>
+        </w:rPr>
+      </w:pPr>
+    </w:p>
+    <w:p>
+      <w:pPr>
+        <w:pStyle w:val="ListParagraph"/>
+        <w:ind w:left="284"/>
+        <w:jc w:val="both"/>
+        <w:rPr>
+          <w:rFonts w:ascii="Times New Roman" w:hAnsi="Times New Roman" w:cs="Times New Roman"/>
+          <w:sz w:val="24"/>
+          <w:szCs w:val="24"/>
+        </w:rPr>
+      </w:pPr>
+      <w:r>
+        <w:rPr>
+          <w:rFonts w:ascii="Times New Roman" w:hAnsi="Times New Roman" w:cs="Times New Roman"/>
+          <w:sz w:val="24"/>
+          <w:szCs w:val="24"/>
+        </w:rPr>
+        <w:drawing>
+          <wp:inline distT="0" distB="0" distL="0" distR="0" wp14:anchorId="3167D08C" wp14:editId="163DF466">
+            <wp:extent cx="809625" cy="763361"/>
+            <wp:effectExtent l="0" t="0" r="0" b="0"/>
+            <wp:docPr id="1668209249" name="Picture 1"/>
+            <wp:cNvGraphicFramePr>
+              <a:graphicFrameLocks xmlns:a="http://schemas.openxmlformats.org/drawingml/2006/main" noChangeAspect="1"/>
+            </wp:cNvGraphicFramePr>
+            <a:graphic xmlns:a="http://schemas.openxmlformats.org/drawingml/2006/main">
+              <a:graphicData uri="http://schemas.openxmlformats.org/drawingml/2006/picture">
+                <pic:pic xmlns:pic="http://schemas.openxmlformats.org/drawingml/2006/picture">
+                  <pic:nvPicPr>
+                    <pic:cNvPr id="1668209249" name=""/>
+                    <pic:cNvPicPr/>
+                  </pic:nvPicPr>
+                  <pic:blipFill>
+                    <a:blip r:embed="rId28"/>
+                    <a:stretch>
+                      <a:fillRect/>
+                    </a:stretch>
+                  </pic:blipFill>
+                  <pic:spPr>
+                    <a:xfrm>
+                      <a:off x="0" y="0"/>
+                      <a:ext cx="817340" cy="770635"/>
+                    </a:xfrm>
+                    <a:prstGeom prst="rect">
+                      <a:avLst/>
+                    </a:prstGeom>
+                  </pic:spPr>
+                </pic:pic>
+              </a:graphicData>
+            </a:graphic>
+          </wp:inline>
+        </w:drawing>
+      </w:r>
+    </w:p>
+    <w:p>
+      <w:pPr>
+        <w:pStyle w:val="ListParagraph"/>
+        <w:ind w:left="284"/>
+        <w:jc w:val="both"/>
+        <w:rPr>
+          <w:rFonts w:ascii="Times New Roman" w:hAnsi="Times New Roman" w:cs="Times New Roman"/>
+          <w:sz w:val="24"/>
+          <w:szCs w:val="24"/>
+        </w:rPr>
+      </w:pPr>
+      <w:r>
+        <w:rPr>
+          <w:rFonts w:ascii="Times New Roman" w:hAnsi="Times New Roman" w:cs="Times New Roman"/>
+          <w:sz w:val="24"/>
+          <w:szCs w:val="24"/>
+        </w:rPr>
+        <w:t xml:space="preserve">Digunakan untuk </w:t>
+      </w:r>
+      <w:r>
+        <w:rPr>
+          <w:rFonts w:ascii="Times New Roman" w:hAnsi="Times New Roman" w:cs="Times New Roman"/>
+          <w:sz w:val="24"/>
+          <w:szCs w:val="24"/>
+        </w:rPr>
+        <w:t>style terhadap tulisan atau mengubah tulisan secara default</w:t>
+      </w:r>
+      <w:r>
+        <w:rPr>
+          <w:rFonts w:ascii="Times New Roman" w:hAnsi="Times New Roman" w:cs="Times New Roman"/>
+          <w:sz w:val="24"/>
+          <w:szCs w:val="24"/>
+        </w:rPr>
+        <w:t>.</w:t>
+      </w:r>
+    </w:p>
+    <w:p>
+      <w:pPr>
+        <w:pStyle w:val="ListParagraph"/>
+        <w:ind w:left="284"/>
+        <w:jc w:val="both"/>
+        <w:rPr>
+          <w:rFonts w:ascii="Times New Roman" w:hAnsi="Times New Roman" w:cs="Times New Roman"/>
+          <w:sz w:val="24"/>
+          <w:szCs w:val="24"/>
+        </w:rPr>
+      </w:pPr>
+      <w:r>
+        <w:rPr>
+          <w:rFonts w:ascii="Times New Roman" w:hAnsi="Times New Roman" w:cs="Times New Roman"/>
+          <w:b/>
+          <w:bCs/>
+          <w:sz w:val="24"/>
+          <w:szCs w:val="24"/>
+        </w:rPr>
+        <w:t xml:space="preserve">Catatan penting </w:t>
+      </w:r>
+      <w:r>
+        <w:rPr>
+          <w:rFonts w:ascii="Times New Roman" w:hAnsi="Times New Roman" w:cs="Times New Roman"/>
+          <w:sz w:val="24"/>
+          <w:szCs w:val="24"/>
+        </w:rPr>
+        <w:t>: pada style font italic, Ketika kita memberikan italic itu artinya kita mengganti type fontnya menjadi font yang italic jika familynya memiliki font yang italic.</w:t>
+      </w:r>
+    </w:p>
+    <w:p>
+      <w:pPr>
+        <w:pStyle w:val="ListParagraph"/>
+        <w:ind w:left="284"/>
+        <w:jc w:val="both"/>
+        <w:rPr>
+          <w:rFonts w:ascii="Times New Roman" w:hAnsi="Times New Roman" w:cs="Times New Roman"/>
+          <w:sz w:val="24"/>
+          <w:szCs w:val="24"/>
+        </w:rPr>
+      </w:pPr>
+    </w:p>
+    <w:p>
+      <w:pPr>
+        <w:pStyle w:val="ListParagraph"/>
+        <w:ind w:left="284"/>
+        <w:jc w:val="both"/>
+        <w:rPr>
+          <w:rFonts w:ascii="Times New Roman" w:hAnsi="Times New Roman" w:cs="Times New Roman"/>
+          <w:sz w:val="24"/>
+          <w:szCs w:val="24"/>
+        </w:rPr>
+      </w:pPr>
+      <w:r>
+        <w:rPr>
+          <w:rFonts w:ascii="Times New Roman" w:hAnsi="Times New Roman" w:cs="Times New Roman"/>
+          <w:sz w:val="24"/>
+          <w:szCs w:val="24"/>
+        </w:rPr>
+        <w:t>Misalkan ceritanya begini, kalua kita merubah sebuah font baik itu jadi bold/italic di Ms Word misalnya, lalu kita tentukan/pilih teksnya kemudian tekan ctrl+I, dan teksnya menjadi miring itu ada 2 kemungkinan yang terjadi.</w:t>
+      </w:r>
+    </w:p>
+    <w:p>
+      <w:pPr>
+        <w:pStyle w:val="ListParagraph"/>
+        <w:numPr>
+          <w:ilvl w:val="0"/>
+          <w:numId w:val="5"/>
+        </w:numPr>
+        <w:jc w:val="both"/>
+        <w:rPr>
+          <w:rFonts w:ascii="Times New Roman" w:hAnsi="Times New Roman" w:cs="Times New Roman"/>
+          <w:sz w:val="24"/>
+          <w:szCs w:val="24"/>
+        </w:rPr>
+      </w:pPr>
+      <w:r>
+        <w:rPr>
+          <w:rFonts w:ascii="Times New Roman" w:hAnsi="Times New Roman" w:cs="Times New Roman"/>
+          <w:sz w:val="24"/>
+          <w:szCs w:val="24"/>
+        </w:rPr>
+        <w:t>Jika fontnya memang punya font jenis italic, maka dia akan menggantinya yang tadinya normal/regular menjadi italic.</w:t>
+      </w:r>
+      <w:r>
+        <w:rPr>
+          <w:rFonts w:ascii="Times New Roman" w:hAnsi="Times New Roman" w:cs="Times New Roman"/>
+          <w:sz w:val="24"/>
+          <w:szCs w:val="24"/>
+        </w:rPr>
+        <w:t xml:space="preserve"> Mungkin kita pernah liat difolder font di windows untuk 1 font yang sama misalnya arial atau times new roman, ini filenya banyak ada regular, bold, italic. sebetulnya kita memilih sebuah font dan kita rubah fontnya jadi italic, itu yang terjadi adalah fontnya ditukar. Tadinya regular jadi italic.</w:t>
+      </w:r>
+      <w:r>
+        <w:rPr>
+          <w:rFonts w:ascii="Times New Roman" w:hAnsi="Times New Roman" w:cs="Times New Roman"/>
+          <w:sz w:val="24"/>
+          <w:szCs w:val="24"/>
+        </w:rPr>
+        <w:t xml:space="preserve"> </w:t>
+      </w:r>
+    </w:p>
+    <w:p>
+      <w:pPr>
+        <w:pStyle w:val="ListParagraph"/>
+        <w:numPr>
+          <w:ilvl w:val="0"/>
+          <w:numId w:val="5"/>
+        </w:numPr>
+        <w:jc w:val="both"/>
+        <w:rPr>
+          <w:rFonts w:ascii="Times New Roman" w:hAnsi="Times New Roman" w:cs="Times New Roman"/>
+          <w:sz w:val="24"/>
+          <w:szCs w:val="24"/>
+        </w:rPr>
+      </w:pPr>
+      <w:r>
+        <w:rPr>
+          <w:rFonts w:ascii="Times New Roman" w:hAnsi="Times New Roman" w:cs="Times New Roman"/>
+          <w:sz w:val="24"/>
+          <w:szCs w:val="24"/>
+        </w:rPr>
+        <w:t xml:space="preserve">Namun jika pada keluarga font familynya italic itu tidak ada, </w:t>
+      </w:r>
+      <w:r>
+        <w:rPr>
+          <w:rFonts w:ascii="Times New Roman" w:hAnsi="Times New Roman" w:cs="Times New Roman"/>
+          <w:sz w:val="24"/>
+          <w:szCs w:val="24"/>
+        </w:rPr>
+        <w:t>maka yang terjadi adalah pada saat kita tekan ctrl + I adalah System operasi memaksa fontnya menjadi miring.</w:t>
+      </w:r>
+    </w:p>
+    <w:p>
+      <w:pPr>
+        <w:ind w:left="284"/>
+        <w:jc w:val="both"/>
+        <w:rPr>
+          <w:rFonts w:ascii="Times New Roman" w:hAnsi="Times New Roman" w:cs="Times New Roman"/>
+          <w:sz w:val="24"/>
+          <w:szCs w:val="24"/>
+        </w:rPr>
+      </w:pPr>
+      <w:r>
+        <w:rPr>
+          <w:rFonts w:ascii="Times New Roman" w:hAnsi="Times New Roman" w:cs="Times New Roman"/>
+          <w:sz w:val="24"/>
+          <w:szCs w:val="24"/>
+        </w:rPr>
+        <w:t>Misalnya :</w:t>
+      </w:r>
+    </w:p>
+    <w:p>
+      <w:pPr>
+        <w:ind w:left="284"/>
+        <w:jc w:val="both"/>
+        <w:rPr>
+          <w:rFonts w:ascii="Times New Roman" w:hAnsi="Times New Roman" w:cs="Times New Roman"/>
+          <w:sz w:val="24"/>
+          <w:szCs w:val="24"/>
+        </w:rPr>
+      </w:pPr>
+      <w:r>
+        <w:rPr>
+          <w:rFonts w:ascii="Times New Roman" w:hAnsi="Times New Roman" w:cs="Times New Roman"/>
+          <w:sz w:val="24"/>
+          <w:szCs w:val="24"/>
+        </w:rPr>
+        <w:drawing>
+          <wp:inline distT="0" distB="0" distL="0" distR="0" wp14:anchorId="7FE9122D" wp14:editId="2406616F">
+            <wp:extent cx="2286000" cy="1520042"/>
+            <wp:effectExtent l="0" t="0" r="0" b="4445"/>
+            <wp:docPr id="992507821" name="Picture 1"/>
+            <wp:cNvGraphicFramePr>
+              <a:graphicFrameLocks xmlns:a="http://schemas.openxmlformats.org/drawingml/2006/main" noChangeAspect="1"/>
+            </wp:cNvGraphicFramePr>
+            <a:graphic xmlns:a="http://schemas.openxmlformats.org/drawingml/2006/main">
+              <a:graphicData uri="http://schemas.openxmlformats.org/drawingml/2006/picture">
+                <pic:pic xmlns:pic="http://schemas.openxmlformats.org/drawingml/2006/picture">
+                  <pic:nvPicPr>
+                    <pic:cNvPr id="992507821" name=""/>
+                    <pic:cNvPicPr/>
+                  </pic:nvPicPr>
+                  <pic:blipFill>
+                    <a:blip r:embed="rId29"/>
+                    <a:stretch>
+                      <a:fillRect/>
+                    </a:stretch>
+                  </pic:blipFill>
+                  <pic:spPr>
+                    <a:xfrm>
+                      <a:off x="0" y="0"/>
+                      <a:ext cx="2295369" cy="1526272"/>
+                    </a:xfrm>
+                    <a:prstGeom prst="rect">
+                      <a:avLst/>
+                    </a:prstGeom>
+                  </pic:spPr>
+                </pic:pic>
+              </a:graphicData>
+            </a:graphic>
+          </wp:inline>
+        </w:drawing>
+      </w:r>
+    </w:p>
+    <w:p>
+      <w:pPr>
+        <w:ind w:left="284"/>
+        <w:jc w:val="both"/>
+        <w:rPr>
+          <w:rFonts w:ascii="Times New Roman" w:hAnsi="Times New Roman" w:cs="Times New Roman"/>
+          <w:sz w:val="24"/>
+          <w:szCs w:val="24"/>
+        </w:rPr>
+      </w:pPr>
+      <w:r>
+        <w:rPr>
+          <w:rFonts w:ascii="Times New Roman" w:hAnsi="Times New Roman" w:cs="Times New Roman"/>
+          <w:sz w:val="24"/>
+          <w:szCs w:val="24"/>
+        </w:rPr>
+        <w:t>Jika mengandung italic akan seperti italic. Jika tidak mengandung italic akan seperti oblique.</w:t>
+      </w:r>
+    </w:p>
+    <w:p>
+      <w:pPr>
+        <w:ind w:left="284"/>
+        <w:jc w:val="both"/>
+        <w:rPr>
+          <w:rFonts w:ascii="Times New Roman" w:hAnsi="Times New Roman" w:cs="Times New Roman"/>
+          <w:sz w:val="24"/>
+          <w:szCs w:val="24"/>
+        </w:rPr>
+      </w:pPr>
+      <w:r>
+        <w:rPr>
+          <w:rFonts w:ascii="Times New Roman" w:hAnsi="Times New Roman" w:cs="Times New Roman"/>
+          <w:sz w:val="24"/>
+          <w:szCs w:val="24"/>
+        </w:rPr>
+        <w:lastRenderedPageBreak/>
+        <w:drawing>
+          <wp:inline distT="0" distB="0" distL="0" distR="0" wp14:anchorId="7E6A42CA" wp14:editId="340DB3B3">
+            <wp:extent cx="933450" cy="786658"/>
+            <wp:effectExtent l="0" t="0" r="0" b="0"/>
+            <wp:docPr id="1276970857" name="Picture 1"/>
+            <wp:cNvGraphicFramePr>
+              <a:graphicFrameLocks xmlns:a="http://schemas.openxmlformats.org/drawingml/2006/main" noChangeAspect="1"/>
+            </wp:cNvGraphicFramePr>
+            <a:graphic xmlns:a="http://schemas.openxmlformats.org/drawingml/2006/main">
+              <a:graphicData uri="http://schemas.openxmlformats.org/drawingml/2006/picture">
+                <pic:pic xmlns:pic="http://schemas.openxmlformats.org/drawingml/2006/picture">
+                  <pic:nvPicPr>
+                    <pic:cNvPr id="1276970857" name=""/>
+                    <pic:cNvPicPr/>
+                  </pic:nvPicPr>
+                  <pic:blipFill>
+                    <a:blip r:embed="rId30"/>
+                    <a:stretch>
+                      <a:fillRect/>
+                    </a:stretch>
+                  </pic:blipFill>
+                  <pic:spPr>
+                    <a:xfrm>
+                      <a:off x="0" y="0"/>
+                      <a:ext cx="939607" cy="791846"/>
+                    </a:xfrm>
+                    <a:prstGeom prst="rect">
+                      <a:avLst/>
+                    </a:prstGeom>
+                  </pic:spPr>
+                </pic:pic>
+              </a:graphicData>
+            </a:graphic>
+          </wp:inline>
+        </w:drawing>
+      </w:r>
+    </w:p>
+    <w:p>
+      <w:pPr>
+        <w:ind w:left="284"/>
+        <w:jc w:val="both"/>
+        <w:rPr>
+          <w:rFonts w:ascii="Times New Roman" w:hAnsi="Times New Roman" w:cs="Times New Roman"/>
+          <w:sz w:val="24"/>
+          <w:szCs w:val="24"/>
+        </w:rPr>
+      </w:pPr>
+      <w:r>
+        <w:rPr>
+          <w:rFonts w:ascii="Times New Roman" w:hAnsi="Times New Roman" w:cs="Times New Roman"/>
+          <w:sz w:val="24"/>
+          <w:szCs w:val="24"/>
+        </w:rPr>
+        <w:t>Digunakan untuk mengatur jarak antar baris</w:t>
+      </w:r>
+      <w:r>
+        <w:rPr>
+          <w:rFonts w:ascii="Times New Roman" w:hAnsi="Times New Roman" w:cs="Times New Roman"/>
+          <w:sz w:val="24"/>
+          <w:szCs w:val="24"/>
+        </w:rPr>
+        <w:t>/paragraf</w:t>
+      </w:r>
+      <w:r>
+        <w:rPr>
+          <w:rFonts w:ascii="Times New Roman" w:hAnsi="Times New Roman" w:cs="Times New Roman"/>
+          <w:sz w:val="24"/>
+          <w:szCs w:val="24"/>
+        </w:rPr>
+        <w:t>.</w:t>
+      </w:r>
+    </w:p>
+    <w:p>
+      <w:pPr>
+        <w:ind w:left="284"/>
+        <w:jc w:val="both"/>
+        <w:rPr>
+          <w:rFonts w:ascii="Times New Roman" w:hAnsi="Times New Roman" w:cs="Times New Roman"/>
+          <w:sz w:val="24"/>
+          <w:szCs w:val="24"/>
+        </w:rPr>
+      </w:pPr>
+    </w:p>
+    <w:p>
+      <w:pPr>
+        <w:ind w:left="284"/>
+        <w:jc w:val="both"/>
+        <w:rPr>
+          <w:rFonts w:ascii="Times New Roman" w:hAnsi="Times New Roman" w:cs="Times New Roman"/>
+          <w:sz w:val="24"/>
+          <w:szCs w:val="24"/>
+        </w:rPr>
+      </w:pPr>
+      <w:r>
+        <w:rPr>
+          <w:rFonts w:ascii="Times New Roman" w:hAnsi="Times New Roman" w:cs="Times New Roman"/>
+          <w:sz w:val="24"/>
+          <w:szCs w:val="24"/>
+        </w:rPr>
+        <w:drawing>
+          <wp:inline distT="0" distB="0" distL="0" distR="0" wp14:anchorId="2B3F9569" wp14:editId="7C46CECE">
+            <wp:extent cx="1695450" cy="454544"/>
+            <wp:effectExtent l="0" t="0" r="0" b="3175"/>
+            <wp:docPr id="192939676" name="Picture 1"/>
+            <wp:cNvGraphicFramePr>
+              <a:graphicFrameLocks xmlns:a="http://schemas.openxmlformats.org/drawingml/2006/main" noChangeAspect="1"/>
+            </wp:cNvGraphicFramePr>
+            <a:graphic xmlns:a="http://schemas.openxmlformats.org/drawingml/2006/main">
+              <a:graphicData uri="http://schemas.openxmlformats.org/drawingml/2006/picture">
+                <pic:pic xmlns:pic="http://schemas.openxmlformats.org/drawingml/2006/picture">
+                  <pic:nvPicPr>
+                    <pic:cNvPr id="192939676" name=""/>
+                    <pic:cNvPicPr/>
+                  </pic:nvPicPr>
+                  <pic:blipFill>
+                    <a:blip r:embed="rId31"/>
+                    <a:stretch>
+                      <a:fillRect/>
+                    </a:stretch>
+                  </pic:blipFill>
+                  <pic:spPr>
+                    <a:xfrm>
+                      <a:off x="0" y="0"/>
+                      <a:ext cx="1725421" cy="462579"/>
+                    </a:xfrm>
+                    <a:prstGeom prst="rect">
+                      <a:avLst/>
+                    </a:prstGeom>
+                  </pic:spPr>
+                </pic:pic>
+              </a:graphicData>
+            </a:graphic>
+          </wp:inline>
+        </w:drawing>
+      </w:r>
+    </w:p>
+    <w:p>
+      <w:pPr>
+        <w:ind w:left="284"/>
+        <w:jc w:val="both"/>
+        <w:rPr>
+          <w:rFonts w:ascii="Times New Roman" w:hAnsi="Times New Roman" w:cs="Times New Roman"/>
+          <w:sz w:val="24"/>
+          <w:szCs w:val="24"/>
+        </w:rPr>
+      </w:pPr>
+      <w:r>
+        <w:rPr>
+          <w:rFonts w:ascii="Times New Roman" w:hAnsi="Times New Roman" w:cs="Times New Roman"/>
+          <w:noProof/>
+          <w:sz w:val="24"/>
+          <w:szCs w:val="24"/>
+        </w:rPr>
+        <mc:AlternateContent>
+          <mc:Choice Requires="wps">
+            <w:drawing>
+              <wp:anchor distT="0" distB="0" distL="114300" distR="114300" simplePos="0" relativeHeight="251659264" behindDoc="0" locked="0" layoutInCell="1" allowOverlap="1" wp14:anchorId="05BFCDA0" wp14:editId="14FB7FAA">
+                <wp:simplePos x="0" y="0"/>
+                <wp:positionH relativeFrom="column">
+                  <wp:posOffset>2286000</wp:posOffset>
+                </wp:positionH>
+                <wp:positionV relativeFrom="paragraph">
+                  <wp:posOffset>440055</wp:posOffset>
+                </wp:positionV>
+                <wp:extent cx="114300" cy="142875"/>
+                <wp:effectExtent l="0" t="19050" r="38100" b="47625"/>
+                <wp:wrapNone/>
+                <wp:docPr id="638956495" name="Arrow: Right 1"/>
+                <wp:cNvGraphicFramePr/>
+                <a:graphic xmlns:a="http://schemas.openxmlformats.org/drawingml/2006/main">
+                  <a:graphicData uri="http://schemas.microsoft.com/office/word/2010/wordprocessingShape">
+                    <wps:wsp>
+                      <wps:cNvSpPr/>
+                      <wps:spPr>
+                        <a:xfrm>
+                          <a:off x="0" y="0"/>
+                          <a:ext cx="114300" cy="142875"/>
+                        </a:xfrm>
+                        <a:prstGeom prst="rightArrow">
+                          <a:avLst/>
+                        </a:prstGeom>
+                        <a:solidFill>
+                          <a:srgbClr val="FF0000"/>
+                        </a:solidFill>
+                      </wps:spPr>
+                      <wps:style>
+                        <a:lnRef idx="2">
+                          <a:schemeClr val="accent1">
+                            <a:shade val="15000"/>
+                          </a:schemeClr>
+                        </a:lnRef>
+                        <a:fillRef idx="1">
+                          <a:schemeClr val="accent1"/>
+                        </a:fillRef>
+                        <a:effectRef idx="0">
+                          <a:schemeClr val="accent1"/>
+                        </a:effectRef>
+                        <a:fontRef idx="minor">
+                          <a:schemeClr val="lt1"/>
+                        </a:fontRef>
+                      </wps:style>
+                      <wps:bodyPr rot="0" spcFirstLastPara="0" vertOverflow="overflow" horzOverflow="overflow" vert="horz" wrap="square" lIns="91440" tIns="45720" rIns="91440" bIns="45720" numCol="1" spcCol="0" rtlCol="0" fromWordArt="0" anchor="ctr" anchorCtr="0" forceAA="0" compatLnSpc="1">
+                        <a:prstTxWarp prst="textNoShape">
+                          <a:avLst/>
+                        </a:prstTxWarp>
+                        <a:noAutofit/>
+                      </wps:bodyPr>
+                    </wps:wsp>
+                  </a:graphicData>
+                </a:graphic>
+              </wp:anchor>
+            </w:drawing>
+          </mc:Choice>
+          <mc:Fallback>
+            <w:pict>
+              <v:shapetype w14:anchorId="5A55D90C" id="_x0000_t13" coordsize="21600,21600" o:spt="13" adj="16200,5400" path="m@0,l@0@1,0@1,0@2@0@2@0,21600,21600,10800xe">
+                <v:stroke joinstyle="miter"/>
+                <v:formulas>
+                  <v:f eqn="val #0"/>
+                  <v:f eqn="val #1"/>
+                  <v:f eqn="sum height 0 #1"/>
+                  <v:f eqn="sum 10800 0 #1"/>
+                  <v:f eqn="sum width 0 #0"/>
+                  <v:f eqn="prod @4 @3 10800"/>
+                  <v:f eqn="sum width 0 @5"/>
+                </v:formulas>
+                <v:path o:connecttype="custom" o:connectlocs="@0,0;0,10800;@0,21600;21600,10800" o:connectangles="270,180,90,0" textboxrect="0,@1,@6,@2"/>
+                <v:handles>
+                  <v:h position="#0,#1" xrange="0,21600" yrange="0,10800"/>
+                </v:handles>
+              </v:shapetype>
+              <v:shape id="Arrow: Right 1" o:spid="_x0000_s1026" type="#_x0000_t13" style="position:absolute;margin-left:180pt;margin-top:34.65pt;width:9pt;height:11.25pt;z-index:251659264;visibility:visible;mso-wrap-style:square;mso-wrap-distance-left:9pt;mso-wrap-distance-top:0;mso-wrap-distance-right:9pt;mso-wrap-distance-bottom:0;mso-position-horizontal:absolute;mso-position-horizontal-relative:text;mso-position-vertical:absolute;mso-position-vertical-relative:text;v-text-anchor:middle" o:gfxdata="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" adj="10800" fillcolor="red" strokecolor="#09101d [484]" strokeweight="1pt"/>
+            </w:pict>
+          </mc:Fallback>
+        </mc:AlternateContent>
+      </w:r>
+      <w:r>
+        <w:rPr>
+          <w:rFonts w:ascii="Times New Roman" w:hAnsi="Times New Roman" w:cs="Times New Roman"/>
+          <w:sz w:val="24"/>
+          <w:szCs w:val="24"/>
+        </w:rPr>
+        <w:drawing>
+          <wp:inline distT="0" distB="0" distL="0" distR="0" wp14:anchorId="7583B419" wp14:editId="73BA86CF">
+            <wp:extent cx="2038350" cy="797868"/>
+            <wp:effectExtent l="0" t="0" r="0" b="2540"/>
+            <wp:docPr id="1368926836" name="Picture 1"/>
+            <wp:cNvGraphicFramePr>
+              <a:graphicFrameLocks xmlns:a="http://schemas.openxmlformats.org/drawingml/2006/main" noChangeAspect="1"/>
+            </wp:cNvGraphicFramePr>
+            <a:graphic xmlns:a="http://schemas.openxmlformats.org/drawingml/2006/main">
+              <a:graphicData uri="http://schemas.openxmlformats.org/drawingml/2006/picture">
+                <pic:pic xmlns:pic="http://schemas.openxmlformats.org/drawingml/2006/picture">
+                  <pic:nvPicPr>
+                    <pic:cNvPr id="1368926836" name=""/>
+                    <pic:cNvPicPr/>
+                  </pic:nvPicPr>
+                  <pic:blipFill>
+                    <a:blip r:embed="rId32"/>
+                    <a:stretch>
+                      <a:fillRect/>
+                    </a:stretch>
+                  </pic:blipFill>
+                  <pic:spPr>
+                    <a:xfrm>
+                      <a:off x="0" y="0"/>
+                      <a:ext cx="2062589" cy="807356"/>
+                    </a:xfrm>
+                    <a:prstGeom prst="rect">
+                      <a:avLst/>
+                    </a:prstGeom>
+                  </pic:spPr>
+                </pic:pic>
+              </a:graphicData>
+            </a:graphic>
+          </wp:inline>
+        </w:drawing>
+      </w:r>
+      <w:r>
+        <w:rPr>
+          <w:rFonts w:ascii="Times New Roman" w:hAnsi="Times New Roman" w:cs="Times New Roman"/>
+          <w:sz w:val="24"/>
+          <w:szCs w:val="24"/>
+        </w:rPr>
+        <w:t xml:space="preserve">       </w:t>
+      </w:r>
+      <w:r>
+        <w:rPr>
+          <w:rFonts w:ascii="Times New Roman" w:hAnsi="Times New Roman" w:cs="Times New Roman"/>
+          <w:sz w:val="24"/>
+          <w:szCs w:val="24"/>
+        </w:rPr>
+        <w:drawing>
+          <wp:inline distT="0" distB="0" distL="0" distR="0" wp14:anchorId="7A585743" wp14:editId="0DAE1AFF">
+            <wp:extent cx="3286125" cy="438599"/>
+            <wp:effectExtent l="0" t="0" r="0" b="0"/>
+            <wp:docPr id="566934747" name="Picture 1"/>
+            <wp:cNvGraphicFramePr>
+              <a:graphicFrameLocks xmlns:a="http://schemas.openxmlformats.org/drawingml/2006/main" noChangeAspect="1"/>
+            </wp:cNvGraphicFramePr>
+            <a:graphic xmlns:a="http://schemas.openxmlformats.org/drawingml/2006/main">
+              <a:graphicData uri="http://schemas.openxmlformats.org/drawingml/2006/picture">
+                <pic:pic xmlns:pic="http://schemas.openxmlformats.org/drawingml/2006/picture">
+                  <pic:nvPicPr>
+                    <pic:cNvPr id="566934747" name=""/>
+                    <pic:cNvPicPr/>
+                  </pic:nvPicPr>
+                  <pic:blipFill>
+                    <a:blip r:embed="rId33"/>
+                    <a:stretch>
+                      <a:fillRect/>
+                    </a:stretch>
+                  </pic:blipFill>
+                  <pic:spPr>
+                    <a:xfrm>
+                      <a:off x="0" y="0"/>
+                      <a:ext cx="3427680" cy="457492"/>
+                    </a:xfrm>
+                    <a:prstGeom prst="rect">
+                      <a:avLst/>
+                    </a:prstGeom>
+                  </pic:spPr>
+                </pic:pic>
+              </a:graphicData>
+            </a:graphic>
+          </wp:inline>
+        </w:drawing>
+      </w:r>
+    </w:p>
+    <w:p>
+      <w:pPr>
+        <w:ind w:left="284"/>
+        <w:jc w:val="both"/>
+        <w:rPr>
+          <w:rFonts w:ascii="Times New Roman" w:hAnsi="Times New Roman" w:cs="Times New Roman"/>
+          <w:sz w:val="24"/>
+          <w:szCs w:val="24"/>
+        </w:rPr>
+      </w:pPr>
+    </w:p>
+    <w:p>
+      <w:pPr>
+        <w:ind w:left="284"/>
+        <w:jc w:val="both"/>
+        <w:rPr>
+          <w:rFonts w:ascii="Times New Roman" w:hAnsi="Times New Roman" w:cs="Times New Roman"/>
+          <w:sz w:val="24"/>
+          <w:szCs w:val="24"/>
+        </w:rPr>
+      </w:pPr>
+      <w:r>
+        <w:rPr>
+          <w:rFonts w:ascii="Times New Roman" w:hAnsi="Times New Roman" w:cs="Times New Roman"/>
+          <w:sz w:val="24"/>
+          <w:szCs w:val="24"/>
+        </w:rPr>
+        <w:t>Urutan penulisan harus sesuai :</w:t>
+      </w:r>
+    </w:p>
+    <w:p>
+      <w:pPr>
+        <w:ind w:left="284"/>
+        <w:jc w:val="both"/>
+        <w:rPr>
+          <w:rFonts w:ascii="Times New Roman" w:hAnsi="Times New Roman" w:cs="Times New Roman"/>
+          <w:sz w:val="24"/>
+          <w:szCs w:val="24"/>
+        </w:rPr>
+      </w:pPr>
+      <w:r>
+        <w:rPr>
+          <w:rFonts w:ascii="Times New Roman" w:hAnsi="Times New Roman" w:cs="Times New Roman"/>
+          <w:sz w:val="24"/>
+          <w:szCs w:val="24"/>
+        </w:rPr>
+        <w:drawing>
+          <wp:inline distT="0" distB="0" distL="0" distR="0" wp14:anchorId="545FFE23" wp14:editId="03C3808A">
+            <wp:extent cx="2762250" cy="1158536"/>
+            <wp:effectExtent l="0" t="0" r="0" b="3810"/>
+            <wp:docPr id="152382718" name="Picture 1"/>
+            <wp:cNvGraphicFramePr>
+              <a:graphicFrameLocks xmlns:a="http://schemas.openxmlformats.org/drawingml/2006/main" noChangeAspect="1"/>
+            </wp:cNvGraphicFramePr>
+            <a:graphic xmlns:a="http://schemas.openxmlformats.org/drawingml/2006/main">
+              <a:graphicData uri="http://schemas.openxmlformats.org/drawingml/2006/picture">
+                <pic:pic xmlns:pic="http://schemas.openxmlformats.org/drawingml/2006/picture">
+                  <pic:nvPicPr>
+                    <pic:cNvPr id="152382718" name=""/>
+                    <pic:cNvPicPr/>
+                  </pic:nvPicPr>
+                  <pic:blipFill>
+                    <a:blip r:embed="rId34"/>
+                    <a:stretch>
+                      <a:fillRect/>
+                    </a:stretch>
+                  </pic:blipFill>
+                  <pic:spPr>
+                    <a:xfrm>
+                      <a:off x="0" y="0"/>
+                      <a:ext cx="2774864" cy="1163826"/>
+                    </a:xfrm>
+                    <a:prstGeom prst="rect">
+                      <a:avLst/>
+                    </a:prstGeom>
+                  </pic:spPr>
+                </pic:pic>
+              </a:graphicData>
+            </a:graphic>
+          </wp:inline>
+        </w:drawing>
+      </w:r>
+    </w:p>
+    <w:p>
+      <w:pPr>
+        <w:pStyle w:val="ListParagraph"/>
+        <w:ind w:left="284"/>
+        <w:jc w:val="both"/>
         <w:rPr>
           <w:rFonts w:ascii="Times New Roman" w:hAnsi="Times New Roman" w:cs="Times New Roman"/>
           <w:sz w:val="24"/>
@@ -859,33 +2789,165 @@
           <w:numId w:val="1"/>
         </w:numPr>
         <w:ind w:left="284" w:hanging="284"/>
-        <w:rPr>
-          <w:rFonts w:ascii="Times New Roman" w:hAnsi="Times New Roman" w:cs="Times New Roman"/>
-          <w:sz w:val="24"/>
-          <w:szCs w:val="24"/>
-        </w:rPr>
-      </w:pPr>
-    </w:p>
-    <w:p>
-      <w:pPr>
-        <w:rPr>
-          <w:rFonts w:ascii="Times New Roman" w:hAnsi="Times New Roman" w:cs="Times New Roman"/>
-          <w:sz w:val="24"/>
-          <w:szCs w:val="24"/>
-        </w:rPr>
-      </w:pPr>
-    </w:p>
-    <w:p>
-      <w:pPr>
-        <w:rPr>
-          <w:rFonts w:ascii="Times New Roman" w:hAnsi="Times New Roman" w:cs="Times New Roman"/>
-          <w:sz w:val="24"/>
-          <w:szCs w:val="24"/>
-        </w:rPr>
-      </w:pPr>
-    </w:p>
-    <w:p>
-      <w:pPr>
+        <w:jc w:val="both"/>
+        <w:rPr>
+          <w:rFonts w:ascii="Times New Roman" w:hAnsi="Times New Roman" w:cs="Times New Roman"/>
+          <w:sz w:val="24"/>
+          <w:szCs w:val="24"/>
+        </w:rPr>
+      </w:pPr>
+      <w:r>
+        <w:rPr>
+          <w:rFonts w:ascii="Times New Roman" w:hAnsi="Times New Roman" w:cs="Times New Roman"/>
+          <w:sz w:val="24"/>
+          <w:szCs w:val="24"/>
+        </w:rPr>
+        <w:t>Text Styling</w:t>
+      </w:r>
+    </w:p>
+    <w:p>
+      <w:pPr>
+        <w:pStyle w:val="ListParagraph"/>
+        <w:numPr>
+          <w:ilvl w:val="0"/>
+          <w:numId w:val="1"/>
+        </w:numPr>
+        <w:ind w:left="284" w:hanging="284"/>
+        <w:jc w:val="both"/>
+        <w:rPr>
+          <w:rFonts w:ascii="Times New Roman" w:hAnsi="Times New Roman" w:cs="Times New Roman"/>
+          <w:sz w:val="24"/>
+          <w:szCs w:val="24"/>
+        </w:rPr>
+      </w:pPr>
+      <w:r>
+        <w:rPr>
+          <w:rFonts w:ascii="Times New Roman" w:hAnsi="Times New Roman" w:cs="Times New Roman"/>
+          <w:sz w:val="24"/>
+          <w:szCs w:val="24"/>
+        </w:rPr>
+        <w:t>Background</w:t>
+      </w:r>
+    </w:p>
+    <w:p>
+      <w:pPr>
+        <w:pStyle w:val="ListParagraph"/>
+        <w:numPr>
+          <w:ilvl w:val="0"/>
+          <w:numId w:val="1"/>
+        </w:numPr>
+        <w:ind w:left="284" w:hanging="284"/>
+        <w:jc w:val="both"/>
+        <w:rPr>
+          <w:rFonts w:ascii="Times New Roman" w:hAnsi="Times New Roman" w:cs="Times New Roman"/>
+          <w:sz w:val="24"/>
+          <w:szCs w:val="24"/>
+        </w:rPr>
+      </w:pPr>
+      <w:r>
+        <w:rPr>
+          <w:rFonts w:ascii="Times New Roman" w:hAnsi="Times New Roman" w:cs="Times New Roman"/>
+          <w:sz w:val="24"/>
+          <w:szCs w:val="24"/>
+        </w:rPr>
+        <w:t>Selector</w:t>
+      </w:r>
+    </w:p>
+    <w:p>
+      <w:pPr>
+        <w:pStyle w:val="ListParagraph"/>
+        <w:numPr>
+          <w:ilvl w:val="0"/>
+          <w:numId w:val="1"/>
+        </w:numPr>
+        <w:ind w:left="284" w:hanging="284"/>
+        <w:jc w:val="both"/>
+        <w:rPr>
+          <w:rFonts w:ascii="Times New Roman" w:hAnsi="Times New Roman" w:cs="Times New Roman"/>
+          <w:sz w:val="24"/>
+          <w:szCs w:val="24"/>
+        </w:rPr>
+      </w:pPr>
+      <w:r>
+        <w:rPr>
+          <w:rFonts w:ascii="Times New Roman" w:hAnsi="Times New Roman" w:cs="Times New Roman"/>
+          <w:sz w:val="24"/>
+          <w:szCs w:val="24"/>
+        </w:rPr>
+        <w:t>Pseudo Class</w:t>
+      </w:r>
+    </w:p>
+    <w:p>
+      <w:pPr>
+        <w:pStyle w:val="ListParagraph"/>
+        <w:numPr>
+          <w:ilvl w:val="0"/>
+          <w:numId w:val="1"/>
+        </w:numPr>
+        <w:ind w:left="284" w:hanging="284"/>
+        <w:jc w:val="both"/>
+        <w:rPr>
+          <w:rFonts w:ascii="Times New Roman" w:hAnsi="Times New Roman" w:cs="Times New Roman"/>
+          <w:sz w:val="24"/>
+          <w:szCs w:val="24"/>
+        </w:rPr>
+      </w:pPr>
+      <w:r>
+        <w:rPr>
+          <w:rFonts w:ascii="Times New Roman" w:hAnsi="Times New Roman" w:cs="Times New Roman"/>
+          <w:sz w:val="24"/>
+          <w:szCs w:val="24"/>
+        </w:rPr>
+        <w:t>Inheritance</w:t>
+      </w:r>
+    </w:p>
+    <w:p>
+      <w:pPr>
+        <w:pStyle w:val="ListParagraph"/>
+        <w:numPr>
+          <w:ilvl w:val="0"/>
+          <w:numId w:val="1"/>
+        </w:numPr>
+        <w:ind w:left="284" w:hanging="284"/>
+        <w:jc w:val="both"/>
+        <w:rPr>
+          <w:rFonts w:ascii="Times New Roman" w:hAnsi="Times New Roman" w:cs="Times New Roman"/>
+          <w:sz w:val="24"/>
+          <w:szCs w:val="24"/>
+        </w:rPr>
+      </w:pPr>
+      <w:r>
+        <w:rPr>
+          <w:rFonts w:ascii="Times New Roman" w:hAnsi="Times New Roman" w:cs="Times New Roman"/>
+          <w:sz w:val="24"/>
+          <w:szCs w:val="24"/>
+        </w:rPr>
+        <w:t>Specificity</w:t>
+      </w:r>
+    </w:p>
+    <w:p>
+      <w:pPr>
+        <w:jc w:val="both"/>
+        <w:rPr>
+          <w:rFonts w:ascii="Times New Roman" w:hAnsi="Times New Roman" w:cs="Times New Roman"/>
+          <w:sz w:val="24"/>
+          <w:szCs w:val="24"/>
+        </w:rPr>
+      </w:pPr>
+    </w:p>
+    <w:p>
+      <w:pPr>
+        <w:jc w:val="both"/>
+        <w:rPr>
+          <w:rFonts w:ascii="Times New Roman" w:hAnsi="Times New Roman" w:cs="Times New Roman"/>
+          <w:sz w:val="24"/>
+          <w:szCs w:val="24"/>
+        </w:rPr>
+      </w:pPr>
+    </w:p>
+    <w:p>
+      <w:pPr>
+        <w:jc w:val="both"/>
         <w:rPr>
           <w:rFonts w:ascii="Times New Roman" w:hAnsi="Times New Roman" w:cs="Times New Roman"/>
           <w:sz w:val="24"/>
@@ -904,8 +2966,275 @@
 </file>
 
 <file path=word/numbering.xml><?xml version="1.0" encoding="utf-8"?>
-<w:numbering xmlns:wpc="http://schemas.microsoft.com/office/word/2010/wordprocessingCanvas" xmlns:mc="http://schemas.openxmlformats.org/markup-compatibility/2006" xmlns:o="urn:schemas-microsoft-com:office:office" xmlns:r="http://schemas.openxmlformats.org/officeDocument/2006/relationships" xmlns:m="http://schemas.openxmlformats.org/officeDocument/2006/math" xmlns:v="urn:schemas-microsoft-com:vml" xmlns:wp14="http://schemas.microsoft.com/office/word/2010/wordprocessingDrawing" xmlns:wp="http://schemas.openxmlformats.org/drawingml/2006/wordprocessingDrawing" xmlns:w10="urn:schemas-microsoft-com:office:word" xmlns:w="http://schemas.openxmlformats.org/wordprocessingml/2006/main" xmlns:w14="http://schemas.microsoft.com/office/word/2010/wordml" xmlns:w15="http://schemas.microsoft.com/office/word/2012/wordml" xmlns:wpg="http://schemas.microsoft.com/office/word/2010/wordprocessingGroup" xmlns:wpi="http://schemas.microsoft.com/office/word/2010/wordprocessingInk" xmlns:wne="http://schemas.microsoft.com/office/word/2006/wordml" xmlns:wps="http://schemas.microsoft.com/office/word/2010/wordprocessingShape" mc:Ignorable="w14 w15 wp14">
-  <w:abstractNum w:abstractNumId="0">
+<w:numbering xmlns:wpc="http://schemas.microsoft.com/office/word/2010/wordprocessingCanvas" xmlns:cx="http://schemas.microsoft.com/office/drawing/2014/chartex" xmlns:cx1="http://schemas.microsoft.com/office/drawing/2015/9/8/chartex" xmlns:cx2="http://schemas.microsoft.com/office/drawing/2015/10/21/chartex" xmlns:cx3="http://schemas.microsoft.com/office/drawing/2016/5/9/chartex" xmlns:cx4="http://schemas.microsoft.com/office/drawing/2016/5/10/chartex" xmlns:cx5="http://schemas.microsoft.com/office/drawing/2016/5/11/chartex" xmlns:cx6="http://schemas.microsoft.com/office/drawing/2016/5/12/chartex" xmlns:cx7="http://schemas.microsoft.com/office/drawing/2016/5/13/chartex" xmlns:cx8="http://schemas.microsoft.com/office/drawing/2016/5/14/chartex" xmlns:mc="http://schemas.openxmlformats.org/markup-compatibility/2006" xmlns:aink="http://schemas.microsoft.com/office/drawing/2016/ink" xmlns:am3d="http://schemas.microsoft.com/office/drawing/2017/model3d" xmlns:o="urn:schemas-microsoft-com:office:office" xmlns:oel="http://schemas.microsoft.com/office/2019/extlst" xmlns:r="http://schemas.openxmlformats.org/officeDocument/2006/relationships" xmlns:m="http://schemas.openxmlformats.org/officeDocument/2006/math" xmlns:v="urn:schemas-microsoft-com:vml" xmlns:wp14="http://schemas.microsoft.com/office/word/2010/wordprocessingDrawing" xmlns:wp="http://schemas.openxmlformats.org/drawingml/2006/wordprocessingDrawing" xmlns:w10="urn:schemas-microsoft-com:office:word" xmlns:w="http://schemas.openxmlformats.org/wordprocessingml/2006/main" xmlns:w14="http://schemas.microsoft.com/office/word/2010/wordml" xmlns:w15="http://schemas.microsoft.com/office/word/2012/wordml" xmlns:w16cex="http://schemas.microsoft.com/office/word/2018/wordml/cex" xmlns:w16cid="http://schemas.microsoft.com/office/word/2016/wordml/cid" xmlns:w16="http://schemas.microsoft.com/office/word/2018/wordml" xmlns:w16sdtdh="http://schemas.microsoft.com/office/word/2020/wordml/sdtdatahash" xmlns:w16se="http://schemas.microsoft.com/office/word/2015/wordml/symex" xmlns:wpg="http://schemas.microsoft.com/office/word/2010/wordprocessingGroup" xmlns:wpi="http://schemas.microsoft.com/office/word/2010/wordprocessingInk" xmlns:wne="http://schemas.microsoft.com/office/word/2006/wordml" xmlns:wps="http://schemas.microsoft.com/office/word/2010/wordprocessingShape" mc:Ignorable="w14 w15 w16se w16cid w16 w16cex w16sdtdh wp14">
+  <w:abstractNum w:abstractNumId="0" w15:restartNumberingAfterBreak="0">
+    <w:nsid w:val="070A4967"/>
+    <w:multiLevelType w:val="hybridMultilevel"/>
+    <w:tmpl w:val="BF746144"/>
+    <w:lvl w:ilvl="0" w:tplc="732023E8">
+      <w:start w:val="1"/>
+      <w:numFmt w:val="lowerLetter"/>
+      <w:lvlText w:val="%1."/>
+      <w:lvlJc w:val="left"/>
+      <w:pPr>
+        <w:ind w:left="644" w:hanging="360"/>
+      </w:pPr>
+      <w:rPr>
+        <w:rFonts w:hint="default"/>
+      </w:rPr>
+    </w:lvl>
+    <w:lvl w:ilvl="1" w:tplc="38090019" w:tentative="1">
+      <w:start w:val="1"/>
+      <w:numFmt w:val="lowerLetter"/>
+      <w:lvlText w:val="%2."/>
+      <w:lvlJc w:val="left"/>
+      <w:pPr>
+        <w:ind w:left="1364" w:hanging="360"/>
+      </w:pPr>
+    </w:lvl>
+    <w:lvl w:ilvl="2" w:tplc="3809001B" w:tentative="1">
+      <w:start w:val="1"/>
+      <w:numFmt w:val="lowerRoman"/>
+      <w:lvlText w:val="%3."/>
+      <w:lvlJc w:val="right"/>
+      <w:pPr>
+        <w:ind w:left="2084" w:hanging="180"/>
+      </w:pPr>
+    </w:lvl>
+    <w:lvl w:ilvl="3" w:tplc="3809000F" w:tentative="1">
+      <w:start w:val="1"/>
+      <w:numFmt w:val="decimal"/>
+      <w:lvlText w:val="%4."/>
+      <w:lvlJc w:val="left"/>
+      <w:pPr>
+        <w:ind w:left="2804" w:hanging="360"/>
+      </w:pPr>
+    </w:lvl>
+    <w:lvl w:ilvl="4" w:tplc="38090019" w:tentative="1">
+      <w:start w:val="1"/>
+      <w:numFmt w:val="lowerLetter"/>
+      <w:lvlText w:val="%5."/>
+      <w:lvlJc w:val="left"/>
+      <w:pPr>
+        <w:ind w:left="3524" w:hanging="360"/>
+      </w:pPr>
+    </w:lvl>
+    <w:lvl w:ilvl="5" w:tplc="3809001B" w:tentative="1">
+      <w:start w:val="1"/>
+      <w:numFmt w:val="lowerRoman"/>
+      <w:lvlText w:val="%6."/>
+      <w:lvlJc w:val="right"/>
+      <w:pPr>
+        <w:ind w:left="4244" w:hanging="180"/>
+      </w:pPr>
+    </w:lvl>
+    <w:lvl w:ilvl="6" w:tplc="3809000F" w:tentative="1">
+      <w:start w:val="1"/>
+      <w:numFmt w:val="decimal"/>
+      <w:lvlText w:val="%7."/>
+      <w:lvlJc w:val="left"/>
+      <w:pPr>
+        <w:ind w:left="4964" w:hanging="360"/>
+      </w:pPr>
+    </w:lvl>
+    <w:lvl w:ilvl="7" w:tplc="38090019" w:tentative="1">
+      <w:start w:val="1"/>
+      <w:numFmt w:val="lowerLetter"/>
+      <w:lvlText w:val="%8."/>
+      <w:lvlJc w:val="left"/>
+      <w:pPr>
+        <w:ind w:left="5684" w:hanging="360"/>
+      </w:pPr>
+    </w:lvl>
+    <w:lvl w:ilvl="8" w:tplc="3809001B" w:tentative="1">
+      <w:start w:val="1"/>
+      <w:numFmt w:val="lowerRoman"/>
+      <w:lvlText w:val="%9."/>
+      <w:lvlJc w:val="right"/>
+      <w:pPr>
+        <w:ind w:left="6404" w:hanging="180"/>
+      </w:pPr>
+    </w:lvl>
+  </w:abstractNum>
+  <w:abstractNum w:abstractNumId="1" w15:restartNumberingAfterBreak="0">
+    <w:nsid w:val="17442E09"/>
+    <w:multiLevelType w:val="hybridMultilevel"/>
+    <w:tmpl w:val="E090AE72"/>
+    <w:lvl w:ilvl="0" w:tplc="02608DBC">
+      <w:start w:val="1"/>
+      <w:numFmt w:val="lowerLetter"/>
+      <w:lvlText w:val="%1."/>
+      <w:lvlJc w:val="left"/>
+      <w:pPr>
+        <w:ind w:left="644" w:hanging="360"/>
+      </w:pPr>
+      <w:rPr>
+        <w:rFonts w:hint="default"/>
+      </w:rPr>
+    </w:lvl>
+    <w:lvl w:ilvl="1" w:tplc="38090019" w:tentative="1">
+      <w:start w:val="1"/>
+      <w:numFmt w:val="lowerLetter"/>
+      <w:lvlText w:val="%2."/>
+      <w:lvlJc w:val="left"/>
+      <w:pPr>
+        <w:ind w:left="1364" w:hanging="360"/>
+      </w:pPr>
+    </w:lvl>
+    <w:lvl w:ilvl="2" w:tplc="3809001B" w:tentative="1">
+      <w:start w:val="1"/>
+      <w:numFmt w:val="lowerRoman"/>
+      <w:lvlText w:val="%3."/>
+      <w:lvlJc w:val="right"/>
+      <w:pPr>
+        <w:ind w:left="2084" w:hanging="180"/>
+      </w:pPr>
+    </w:lvl>
+    <w:lvl w:ilvl="3" w:tplc="3809000F" w:tentative="1">
+      <w:start w:val="1"/>
+      <w:numFmt w:val="decimal"/>
+      <w:lvlText w:val="%4."/>
+      <w:lvlJc w:val="left"/>
+      <w:pPr>
+        <w:ind w:left="2804" w:hanging="360"/>
+      </w:pPr>
+    </w:lvl>
+    <w:lvl w:ilvl="4" w:tplc="38090019" w:tentative="1">
+      <w:start w:val="1"/>
+      <w:numFmt w:val="lowerLetter"/>
+      <w:lvlText w:val="%5."/>
+      <w:lvlJc w:val="left"/>
+      <w:pPr>
+        <w:ind w:left="3524" w:hanging="360"/>
+      </w:pPr>
+    </w:lvl>
+    <w:lvl w:ilvl="5" w:tplc="3809001B" w:tentative="1">
+      <w:start w:val="1"/>
+      <w:numFmt w:val="lowerRoman"/>
+      <w:lvlText w:val="%6."/>
+      <w:lvlJc w:val="right"/>
+      <w:pPr>
+        <w:ind w:left="4244" w:hanging="180"/>
+      </w:pPr>
+    </w:lvl>
+    <w:lvl w:ilvl="6" w:tplc="3809000F" w:tentative="1">
+      <w:start w:val="1"/>
+      <w:numFmt w:val="decimal"/>
+      <w:lvlText w:val="%7."/>
+      <w:lvlJc w:val="left"/>
+      <w:pPr>
+        <w:ind w:left="4964" w:hanging="360"/>
+      </w:pPr>
+    </w:lvl>
+    <w:lvl w:ilvl="7" w:tplc="38090019" w:tentative="1">
+      <w:start w:val="1"/>
+      <w:numFmt w:val="lowerLetter"/>
+      <w:lvlText w:val="%8."/>
+      <w:lvlJc w:val="left"/>
+      <w:pPr>
+        <w:ind w:left="5684" w:hanging="360"/>
+      </w:pPr>
+    </w:lvl>
+    <w:lvl w:ilvl="8" w:tplc="3809001B" w:tentative="1">
+      <w:start w:val="1"/>
+      <w:numFmt w:val="lowerRoman"/>
+      <w:lvlText w:val="%9."/>
+      <w:lvlJc w:val="right"/>
+      <w:pPr>
+        <w:ind w:left="6404" w:hanging="180"/>
+      </w:pPr>
+    </w:lvl>
+  </w:abstractNum>
+  <w:abstractNum w:abstractNumId="2" w15:restartNumberingAfterBreak="0">
+    <w:nsid w:val="40890CC8"/>
+    <w:multiLevelType w:val="hybridMultilevel"/>
+    <w:tmpl w:val="557CCB04"/>
+    <w:lvl w:ilvl="0" w:tplc="A300CF38">
+      <w:start w:val="1"/>
+      <w:numFmt w:val="lowerLetter"/>
+      <w:lvlText w:val="%1."/>
+      <w:lvlJc w:val="left"/>
+      <w:pPr>
+        <w:ind w:left="644" w:hanging="360"/>
+      </w:pPr>
+      <w:rPr>
+        <w:rFonts w:hint="default"/>
+      </w:rPr>
+    </w:lvl>
+    <w:lvl w:ilvl="1" w:tplc="38090019" w:tentative="1">
+      <w:start w:val="1"/>
+      <w:numFmt w:val="lowerLetter"/>
+      <w:lvlText w:val="%2."/>
+      <w:lvlJc w:val="left"/>
+      <w:pPr>
+        <w:ind w:left="1364" w:hanging="360"/>
+      </w:pPr>
+    </w:lvl>
+    <w:lvl w:ilvl="2" w:tplc="3809001B" w:tentative="1">
+      <w:start w:val="1"/>
+      <w:numFmt w:val="lowerRoman"/>
+      <w:lvlText w:val="%3."/>
+      <w:lvlJc w:val="right"/>
+      <w:pPr>
+        <w:ind w:left="2084" w:hanging="180"/>
+      </w:pPr>
+    </w:lvl>
+    <w:lvl w:ilvl="3" w:tplc="3809000F" w:tentative="1">
+      <w:start w:val="1"/>
+      <w:numFmt w:val="decimal"/>
+      <w:lvlText w:val="%4."/>
+      <w:lvlJc w:val="left"/>
+      <w:pPr>
+        <w:ind w:left="2804" w:hanging="360"/>
+      </w:pPr>
+    </w:lvl>
+    <w:lvl w:ilvl="4" w:tplc="38090019" w:tentative="1">
+      <w:start w:val="1"/>
+      <w:numFmt w:val="lowerLetter"/>
+      <w:lvlText w:val="%5."/>
+      <w:lvlJc w:val="left"/>
+      <w:pPr>
+        <w:ind w:left="3524" w:hanging="360"/>
+      </w:pPr>
+    </w:lvl>
+    <w:lvl w:ilvl="5" w:tplc="3809001B" w:tentative="1">
+      <w:start w:val="1"/>
+      <w:numFmt w:val="lowerRoman"/>
+      <w:lvlText w:val="%6."/>
+      <w:lvlJc w:val="right"/>
+      <w:pPr>
+        <w:ind w:left="4244" w:hanging="180"/>
+      </w:pPr>
+    </w:lvl>
+    <w:lvl w:ilvl="6" w:tplc="3809000F" w:tentative="1">
+      <w:start w:val="1"/>
+      <w:numFmt w:val="decimal"/>
+      <w:lvlText w:val="%7."/>
+      <w:lvlJc w:val="left"/>
+      <w:pPr>
+        <w:ind w:left="4964" w:hanging="360"/>
+      </w:pPr>
+    </w:lvl>
+    <w:lvl w:ilvl="7" w:tplc="38090019" w:tentative="1">
+      <w:start w:val="1"/>
+      <w:numFmt w:val="lowerLetter"/>
+      <w:lvlText w:val="%8."/>
+      <w:lvlJc w:val="left"/>
+      <w:pPr>
+        <w:ind w:left="5684" w:hanging="360"/>
+      </w:pPr>
+    </w:lvl>
+    <w:lvl w:ilvl="8" w:tplc="3809001B" w:tentative="1">
+      <w:start w:val="1"/>
+      <w:numFmt w:val="lowerRoman"/>
+      <w:lvlText w:val="%9."/>
+      <w:lvlJc w:val="right"/>
+      <w:pPr>
+        <w:ind w:left="6404" w:hanging="180"/>
+      </w:pPr>
+    </w:lvl>
+  </w:abstractNum>
+  <w:abstractNum w:abstractNumId="3" w15:restartNumberingAfterBreak="0">
     <w:nsid w:val="71093C89"/>
     <w:multiLevelType w:val="hybridMultilevel"/>
     <w:tmpl w:val="33CEBD78"/>
@@ -1018,7 +3347,7 @@
       </w:rPr>
     </w:lvl>
   </w:abstractNum>
-  <w:abstractNum w:abstractNumId="1">
+  <w:abstractNum w:abstractNumId="4" w15:restartNumberingAfterBreak="0">
     <w:nsid w:val="76417F47"/>
     <w:multiLevelType w:val="hybridMultilevel"/>
     <w:tmpl w:val="D0247CE4"/>
@@ -1108,17 +3437,26 @@
       </w:pPr>
     </w:lvl>
   </w:abstractNum>
-  <w:num w:numId="1">
+  <w:num w:numId="1" w16cid:durableId="919096208">
+    <w:abstractNumId w:val="3"/>
+  </w:num>
+  <w:num w:numId="2" w16cid:durableId="706561743">
+    <w:abstractNumId w:val="4"/>
+  </w:num>
+  <w:num w:numId="3" w16cid:durableId="1934049759">
+    <w:abstractNumId w:val="2"/>
+  </w:num>
+  <w:num w:numId="4" w16cid:durableId="1866819829">
     <w:abstractNumId w:val="0"/>
   </w:num>
-  <w:num w:numId="2">
+  <w:num w:numId="5" w16cid:durableId="1929654358">
     <w:abstractNumId w:val="1"/>
   </w:num>
 </w:numbering>
 </file>
 
 <file path=word/styles.xml><?xml version="1.0" encoding="utf-8"?>
-<w:styles xmlns:mc="http://schemas.openxmlformats.org/markup-compatibility/2006" xmlns:r="http://schemas.openxmlformats.org/officeDocument/2006/relationships" xmlns:w="http://schemas.openxmlformats.org/wordprocessingml/2006/main" xmlns:w14="http://schemas.microsoft.com/office/word/2010/wordml" xmlns:w15="http://schemas.microsoft.com/office/word/2012/wordml" mc:Ignorable="w14 w15">
+<w:styles xmlns:mc="http://schemas.openxmlformats.org/markup-compatibility/2006" xmlns:r="http://schemas.openxmlformats.org/officeDocument/2006/relationships" xmlns:w="http://schemas.openxmlformats.org/wordprocessingml/2006/main" xmlns:w14="http://schemas.microsoft.com/office/word/2010/wordml" xmlns:w15="http://schemas.microsoft.com/office/word/2012/wordml" xmlns:w16cex="http://schemas.microsoft.com/office/word/2018/wordml/cex" xmlns:w16cid="http://schemas.microsoft.com/office/word/2016/wordml/cid" xmlns:w16="http://schemas.microsoft.com/office/word/2018/wordml" xmlns:w16sdtdh="http://schemas.microsoft.com/office/word/2020/wordml/sdtdatahash" xmlns:w16se="http://schemas.microsoft.com/office/word/2015/wordml/symex" mc:Ignorable="w14 w15 w16se w16cid w16 w16cex w16sdtdh">
   <w:docDefaults>
     <w:rPrDefault>
       <w:rPr>
@@ -1136,7 +3474,7 @@
       </w:pPr>
     </w:pPrDefault>
   </w:docDefaults>
-  <w:latentStyles w:defLockedState="0" w:defUIPriority="99" w:defSemiHidden="0" w:defUnhideWhenUsed="0" w:defQFormat="0" w:count="371">
+  <w:latentStyles w:defLockedState="0" w:defUIPriority="99" w:defSemiHidden="0" w:defUnhideWhenUsed="0" w:defQFormat="0" w:count="376">
     <w:lsdException w:name="Normal" w:uiPriority="0" w:qFormat="1"/>
     <w:lsdException w:name="heading 1" w:uiPriority="9" w:qFormat="1"/>
     <w:lsdException w:name="heading 2" w:semiHidden="1" w:uiPriority="9" w:unhideWhenUsed="1" w:qFormat="1"/>
@@ -1508,6 +3846,11 @@
     <w:lsdException w:name="List Table 5 Dark Accent 6" w:uiPriority="50"/>
     <w:lsdException w:name="List Table 6 Colorful Accent 6" w:uiPriority="51"/>
     <w:lsdException w:name="List Table 7 Colorful Accent 6" w:uiPriority="52"/>
+    <w:lsdException w:name="Mention" w:semiHidden="1" w:unhideWhenUsed="1"/>
+    <w:lsdException w:name="Smart Hyperlink" w:semiHidden="1" w:unhideWhenUsed="1"/>
+    <w:lsdException w:name="Hashtag" w:semiHidden="1" w:unhideWhenUsed="1"/>
+    <w:lsdException w:name="Unresolved Mention" w:semiHidden="1" w:unhideWhenUsed="1"/>
+    <w:lsdException w:name="Smart Link" w:semiHidden="1" w:unhideWhenUsed="1"/>
   </w:latentStyles>
   <w:style w:type="paragraph" w:default="1" w:styleId="Normal">
     <w:name w:val="Normal"/>

</xml_diff>